<commit_message>
Updating Day 6 lab
</commit_message>
<xml_diff>
--- a/Tutorials/Day 6 - Sprites & Scrolling/unit9_day6_lab.docx
+++ b/Tutorials/Day 6 - Sprites & Scrolling/unit9_day6_lab.docx
@@ -1,6 +1,6 @@
 
 <file path=word/document.xml><?xml version="1.0" encoding="utf-8"?>
-<w:document xmlns:wpc="http://schemas.microsoft.com/office/word/2010/wordprocessingCanvas" xmlns:mc="http://schemas.openxmlformats.org/markup-compatibility/2006" xmlns:o="urn:schemas-microsoft-com:office:office" xmlns:r="http://schemas.openxmlformats.org/officeDocument/2006/relationships" xmlns:m="http://schemas.openxmlformats.org/officeDocument/2006/math" xmlns:v="urn:schemas-microsoft-com:vml" xmlns:wp14="http://schemas.microsoft.com/office/word/2010/wordprocessingDrawing" xmlns:wp="http://schemas.openxmlformats.org/drawingml/2006/wordprocessingDrawing" xmlns:w10="urn:schemas-microsoft-com:office:word" xmlns:w="http://schemas.openxmlformats.org/wordprocessingml/2006/main" xmlns:w14="http://schemas.microsoft.com/office/word/2010/wordml" xmlns:w15="http://schemas.microsoft.com/office/word/2012/wordml" xmlns:wpg="http://schemas.microsoft.com/office/word/2010/wordprocessingGroup" xmlns:wpi="http://schemas.microsoft.com/office/word/2010/wordprocessingInk" xmlns:wne="http://schemas.microsoft.com/office/word/2006/wordml" xmlns:wps="http://schemas.microsoft.com/office/word/2010/wordprocessingShape" mc:Ignorable="w14 w15 wp14">
+<w:document xmlns:wpc="http://schemas.microsoft.com/office/word/2010/wordprocessingCanvas" xmlns:mc="http://schemas.openxmlformats.org/markup-compatibility/2006" xmlns:o="urn:schemas-microsoft-com:office:office" xmlns:r="http://schemas.openxmlformats.org/officeDocument/2006/relationships" xmlns:m="http://schemas.openxmlformats.org/officeDocument/2006/math" xmlns:v="urn:schemas-microsoft-com:vml" xmlns:wp14="http://schemas.microsoft.com/office/word/2010/wordprocessingDrawing" xmlns:wp="http://schemas.openxmlformats.org/drawingml/2006/wordprocessingDrawing" xmlns:w10="urn:schemas-microsoft-com:office:word" xmlns:w="http://schemas.openxmlformats.org/wordprocessingml/2006/main" xmlns:w14="http://schemas.microsoft.com/office/word/2010/wordml" xmlns:wpg="http://schemas.microsoft.com/office/word/2010/wordprocessingGroup" xmlns:wpi="http://schemas.microsoft.com/office/word/2010/wordprocessingInk" xmlns:wne="http://schemas.microsoft.com/office/word/2006/wordml" xmlns:wps="http://schemas.microsoft.com/office/word/2010/wordprocessingShape" mc:Ignorable="w14 wp14">
   <w:body>
     <w:p>
       <w:pPr>
@@ -1766,7 +1766,7 @@
                     <pic:cNvPicPr/>
                   </pic:nvPicPr>
                   <pic:blipFill>
-                    <a:blip r:embed="rId8" cstate="print">
+                    <a:blip r:embed="rId9" cstate="print">
                       <a:extLst>
                         <a:ext uri="{28A0092B-C50C-407E-A947-70E740481C1C}">
                           <a14:useLocalDpi xmlns:a14="http://schemas.microsoft.com/office/drawing/2010/main" val="0"/>
@@ -2022,7 +2022,6 @@
       <w:pPr>
         <w:jc w:val="center"/>
       </w:pPr>
-      <w:bookmarkStart w:id="0" w:name="_GoBack"/>
       <w:r>
         <w:rPr>
           <w:noProof/>
@@ -2043,7 +2042,7 @@
                     <pic:cNvPicPr/>
                   </pic:nvPicPr>
                   <pic:blipFill>
-                    <a:blip r:embed="rId9" cstate="print">
+                    <a:blip r:embed="rId10" cstate="print">
                       <a:extLst>
                         <a:ext uri="{28A0092B-C50C-407E-A947-70E740481C1C}">
                           <a14:useLocalDpi xmlns:a14="http://schemas.microsoft.com/office/drawing/2010/main" val="0"/>
@@ -2069,7 +2068,6 @@
           </wp:inline>
         </w:drawing>
       </w:r>
-      <w:bookmarkEnd w:id="0"/>
     </w:p>
     <w:p>
       <w:pPr>
@@ -2099,7 +2097,55 @@
         <w:t>run and jump</w:t>
       </w:r>
       <w:r>
-        <w:t xml:space="preserve">! Let’s try adding movement for our player. Go back to the </w:t>
+        <w:t>! Let’s try adding movement for our player.</w:t>
+      </w:r>
+      <w:r>
+        <w:t xml:space="preserve"> We’re going to need to make 2 changes for this to work. First go to the </w:t>
+      </w:r>
+      <w:r>
+        <w:rPr>
+          <w:b/>
+        </w:rPr>
+        <w:t>Sprite</w:t>
+      </w:r>
+      <w:r>
+        <w:t xml:space="preserve"> class and change our </w:t>
+      </w:r>
+      <w:r>
+        <w:rPr>
+          <w:b/>
+        </w:rPr>
+        <w:t xml:space="preserve">private </w:t>
+      </w:r>
+      <w:r>
+        <w:t xml:space="preserve">Rectangle variable to </w:t>
+      </w:r>
+      <w:r>
+        <w:rPr>
+          <w:b/>
+        </w:rPr>
+        <w:t>protected</w:t>
+      </w:r>
+      <w:r>
+        <w:t xml:space="preserve">. This will allow us to use it in the </w:t>
+      </w:r>
+      <w:r>
+        <w:rPr>
+          <w:b/>
+        </w:rPr>
+        <w:t xml:space="preserve">Player </w:t>
+      </w:r>
+      <w:r>
+        <w:t>class.</w:t>
+      </w:r>
+      <w:r>
+        <w:t xml:space="preserve"> </w:t>
+      </w:r>
+      <w:r>
+        <w:t>Now g</w:t>
+      </w:r>
+      <w:r>
+        <w:t xml:space="preserve">o back to the </w:t>
       </w:r>
       <w:r>
         <w:rPr>
@@ -2305,7 +2351,7 @@
                     </wp:anchor>
                   </w:drawing>
                 </mc:Choice>
-                <mc:Fallback>
+                <mc:Fallback xmlns:w15="http://schemas.microsoft.com/office/word/2012/wordml">
                   <w:pict>
                     <v:rect w14:anchorId="5A047194" id="Rectangle 4" o:spid="_x0000_s1026" style="position:absolute;margin-left:8.25pt;margin-top:1.8pt;width:97.5pt;height:74.25pt;z-index:251657216;visibility:visible;mso-wrap-style:square;mso-wrap-distance-left:9pt;mso-wrap-distance-top:0;mso-wrap-distance-right:9pt;mso-wrap-distance-bottom:0;mso-position-horizontal:absolute;mso-position-horizontal-relative:text;mso-position-vertical:absolute;mso-position-vertical-relative:text;v-text-anchor:middle" o:gfxdata="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" filled="f" strokecolor="white [3212]" strokeweight="3pt">
                       <v:stroke dashstyle="3 1"/>
@@ -2336,7 +2382,7 @@
                   <o:lock v:ext="edit" aspectratio="t"/>
                 </v:shapetype>
                 <v:shape id="_x0000_i1025" type="#_x0000_t75" style="width:218.25pt;height:163.5pt">
-                  <v:imagedata r:id="rId10" o:title="background"/>
+                  <v:imagedata r:id="rId11" o:title="background"/>
                 </v:shape>
               </w:pict>
             </w:r>
@@ -2416,7 +2462,7 @@
                     </wp:anchor>
                   </w:drawing>
                 </mc:Choice>
-                <mc:Fallback>
+                <mc:Fallback xmlns:w15="http://schemas.microsoft.com/office/word/2012/wordml">
                   <w:pict>
                     <v:rect w14:anchorId="26B41DEE" id="Rectangle 5" o:spid="_x0000_s1026" style="position:absolute;margin-left:44.1pt;margin-top:32.2pt;width:97.5pt;height:74.25pt;z-index:251664384;visibility:visible;mso-wrap-style:square;mso-wrap-distance-left:9pt;mso-wrap-distance-top:0;mso-wrap-distance-right:9pt;mso-wrap-distance-bottom:0;mso-position-horizontal:absolute;mso-position-horizontal-relative:text;mso-position-vertical:absolute;mso-position-vertical-relative:text;v-text-anchor:middle" o:gfxdata="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" filled="f" strokecolor="white [3212]" strokeweight="3pt">
                       <v:stroke dashstyle="3 1"/>
@@ -2447,7 +2493,7 @@
                           </pic:cNvPicPr>
                         </pic:nvPicPr>
                         <pic:blipFill>
-                          <a:blip r:embed="rId11" cstate="print">
+                          <a:blip r:embed="rId12" cstate="print">
                             <a:extLst>
                               <a:ext uri="{28A0092B-C50C-407E-A947-70E740481C1C}">
                                 <a14:useLocalDpi xmlns:a14="http://schemas.microsoft.com/office/drawing/2010/main" val="0"/>
@@ -2486,7 +2532,6 @@
           <w:tcPr>
             <w:tcW w:w="4788" w:type="dxa"/>
           </w:tcPr>
-          <w:p/>
           <w:p>
             <w:r>
               <w:t xml:space="preserve">The </w:t>
@@ -2518,7 +2563,6 @@
           <w:tcPr>
             <w:tcW w:w="4788" w:type="dxa"/>
           </w:tcPr>
-          <w:p/>
           <w:p>
             <w:r>
               <w:t xml:space="preserve">If I call </w:t>
@@ -2578,7 +2622,37 @@
         <w:t>Player.</w:t>
       </w:r>
       <w:r>
-        <w:t xml:space="preserve"> The method will be called </w:t>
+        <w:t xml:space="preserve"> First, add the following import statement to the top of the class:</w:t>
+      </w:r>
+    </w:p>
+    <w:p/>
+    <w:p>
+      <w:r>
+        <w:tab/>
+      </w:r>
+      <w:r>
+        <w:rPr>
+          <w:rFonts w:ascii="Courier New" w:hAnsi="Courier New" w:cs="Courier New"/>
+          <w:color w:val="941EDF"/>
+          <w:sz w:val="24"/>
+          <w:szCs w:val="24"/>
+        </w:rPr>
+        <w:t>import</w:t>
+      </w:r>
+      <w:r>
+        <w:rPr>
+          <w:rFonts w:ascii="Courier New" w:hAnsi="Courier New" w:cs="Courier New"/>
+          <w:color w:val="000000"/>
+          <w:sz w:val="24"/>
+          <w:szCs w:val="24"/>
+        </w:rPr>
+        <w:t xml:space="preserve"> com.radirius.mercury.graphics.*;</w:t>
+      </w:r>
+    </w:p>
+    <w:p/>
+    <w:p>
+      <w:r>
+        <w:t xml:space="preserve">The method will be called </w:t>
       </w:r>
       <w:r>
         <w:rPr>
@@ -2673,7 +2747,103 @@
     </w:p>
     <w:p>
       <w:r>
-        <w:t xml:space="preserve">Compile and run your code, you should see your </w:t>
+        <w:lastRenderedPageBreak/>
+        <w:t>Compile your</w:t>
+      </w:r>
+      <w:r>
+        <w:t xml:space="preserve"> code</w:t>
+      </w:r>
+      <w:r>
+        <w:t xml:space="preserve"> and let’s head back to the </w:t>
+      </w:r>
+      <w:r>
+        <w:rPr>
+          <w:b/>
+        </w:rPr>
+        <w:t>PlatformerGame</w:t>
+      </w:r>
+      <w:r>
+        <w:t xml:space="preserve"> class. We now need to call our </w:t>
+      </w:r>
+      <w:r>
+        <w:rPr>
+          <w:b/>
+        </w:rPr>
+        <w:t>updateCamera()</w:t>
+      </w:r>
+      <w:r>
+        <w:t xml:space="preserve"> method we just created. Immediately after we call the </w:t>
+      </w:r>
+      <w:r>
+        <w:rPr>
+          <w:b/>
+        </w:rPr>
+        <w:t>update()</w:t>
+      </w:r>
+      <w:r>
+        <w:t xml:space="preserve"> method on our </w:t>
+      </w:r>
+      <w:r>
+        <w:rPr>
+          <w:b/>
+        </w:rPr>
+        <w:t>Player</w:t>
+      </w:r>
+      <w:r>
+        <w:t xml:space="preserve"> class, call the </w:t>
+      </w:r>
+      <w:r>
+        <w:rPr>
+          <w:b/>
+        </w:rPr>
+        <w:t>updateCamera()</w:t>
+      </w:r>
+      <w:r>
+        <w:t xml:space="preserve"> method. We will need to pass in a </w:t>
+      </w:r>
+      <w:r>
+        <w:rPr>
+          <w:b/>
+        </w:rPr>
+        <w:t>Camera</w:t>
+      </w:r>
+      <w:r>
+        <w:t xml:space="preserve"> object, which we can get by calling </w:t>
+      </w:r>
+      <w:r>
+        <w:rPr>
+          <w:b/>
+        </w:rPr>
+        <w:t>this.getCamera()</w:t>
+      </w:r>
+      <w:r>
+        <w:t xml:space="preserve"> inside of the </w:t>
+      </w:r>
+      <w:r>
+        <w:rPr>
+          <w:b/>
+        </w:rPr>
+        <w:t>PlatformerGame</w:t>
+      </w:r>
+      <w:r>
+        <w:t xml:space="preserve"> class.</w:t>
+      </w:r>
+    </w:p>
+    <w:p/>
+    <w:p>
+      <w:r>
+        <w:t>Compile and run</w:t>
+      </w:r>
+      <w:r>
+        <w:t xml:space="preserve"> you</w:t>
+      </w:r>
+      <w:r>
+        <w:t>r code, you</w:t>
+      </w:r>
+      <w:bookmarkStart w:id="0" w:name="_GoBack"/>
+      <w:bookmarkEnd w:id="0"/>
+      <w:r>
+        <w:t xml:space="preserve"> should see your </w:t>
       </w:r>
       <w:r>
         <w:rPr>
@@ -2741,7 +2911,7 @@
 </file>
 
 <file path=word/endnotes.xml><?xml version="1.0" encoding="utf-8"?>
-<w:endnotes xmlns:wpc="http://schemas.microsoft.com/office/word/2010/wordprocessingCanvas" xmlns:mc="http://schemas.openxmlformats.org/markup-compatibility/2006" xmlns:o="urn:schemas-microsoft-com:office:office" xmlns:r="http://schemas.openxmlformats.org/officeDocument/2006/relationships" xmlns:m="http://schemas.openxmlformats.org/officeDocument/2006/math" xmlns:v="urn:schemas-microsoft-com:vml" xmlns:wp14="http://schemas.microsoft.com/office/word/2010/wordprocessingDrawing" xmlns:wp="http://schemas.openxmlformats.org/drawingml/2006/wordprocessingDrawing" xmlns:w10="urn:schemas-microsoft-com:office:word" xmlns:w="http://schemas.openxmlformats.org/wordprocessingml/2006/main" xmlns:w14="http://schemas.microsoft.com/office/word/2010/wordml" xmlns:w15="http://schemas.microsoft.com/office/word/2012/wordml" xmlns:wpg="http://schemas.microsoft.com/office/word/2010/wordprocessingGroup" xmlns:wpi="http://schemas.microsoft.com/office/word/2010/wordprocessingInk" xmlns:wne="http://schemas.microsoft.com/office/word/2006/wordml" xmlns:wps="http://schemas.microsoft.com/office/word/2010/wordprocessingShape" mc:Ignorable="w14 w15 wp14">
+<w:endnotes xmlns:wpc="http://schemas.microsoft.com/office/word/2010/wordprocessingCanvas" xmlns:mc="http://schemas.openxmlformats.org/markup-compatibility/2006" xmlns:o="urn:schemas-microsoft-com:office:office" xmlns:r="http://schemas.openxmlformats.org/officeDocument/2006/relationships" xmlns:m="http://schemas.openxmlformats.org/officeDocument/2006/math" xmlns:v="urn:schemas-microsoft-com:vml" xmlns:wp14="http://schemas.microsoft.com/office/word/2010/wordprocessingDrawing" xmlns:wp="http://schemas.openxmlformats.org/drawingml/2006/wordprocessingDrawing" xmlns:w10="urn:schemas-microsoft-com:office:word" xmlns:w="http://schemas.openxmlformats.org/wordprocessingml/2006/main" xmlns:w14="http://schemas.microsoft.com/office/word/2010/wordml" xmlns:wpg="http://schemas.microsoft.com/office/word/2010/wordprocessingGroup" xmlns:wpi="http://schemas.microsoft.com/office/word/2010/wordprocessingInk" xmlns:wne="http://schemas.microsoft.com/office/word/2006/wordml" xmlns:wps="http://schemas.microsoft.com/office/word/2010/wordprocessingShape" mc:Ignorable="w14 wp14">
   <w:endnote w:type="separator" w:id="-1">
     <w:p>
       <w:pPr>
@@ -2766,7 +2936,7 @@
 </file>
 
 <file path=word/footnotes.xml><?xml version="1.0" encoding="utf-8"?>
-<w:footnotes xmlns:wpc="http://schemas.microsoft.com/office/word/2010/wordprocessingCanvas" xmlns:mc="http://schemas.openxmlformats.org/markup-compatibility/2006" xmlns:o="urn:schemas-microsoft-com:office:office" xmlns:r="http://schemas.openxmlformats.org/officeDocument/2006/relationships" xmlns:m="http://schemas.openxmlformats.org/officeDocument/2006/math" xmlns:v="urn:schemas-microsoft-com:vml" xmlns:wp14="http://schemas.microsoft.com/office/word/2010/wordprocessingDrawing" xmlns:wp="http://schemas.openxmlformats.org/drawingml/2006/wordprocessingDrawing" xmlns:w10="urn:schemas-microsoft-com:office:word" xmlns:w="http://schemas.openxmlformats.org/wordprocessingml/2006/main" xmlns:w14="http://schemas.microsoft.com/office/word/2010/wordml" xmlns:w15="http://schemas.microsoft.com/office/word/2012/wordml" xmlns:wpg="http://schemas.microsoft.com/office/word/2010/wordprocessingGroup" xmlns:wpi="http://schemas.microsoft.com/office/word/2010/wordprocessingInk" xmlns:wne="http://schemas.microsoft.com/office/word/2006/wordml" xmlns:wps="http://schemas.microsoft.com/office/word/2010/wordprocessingShape" mc:Ignorable="w14 w15 wp14">
+<w:footnotes xmlns:wpc="http://schemas.microsoft.com/office/word/2010/wordprocessingCanvas" xmlns:mc="http://schemas.openxmlformats.org/markup-compatibility/2006" xmlns:o="urn:schemas-microsoft-com:office:office" xmlns:r="http://schemas.openxmlformats.org/officeDocument/2006/relationships" xmlns:m="http://schemas.openxmlformats.org/officeDocument/2006/math" xmlns:v="urn:schemas-microsoft-com:vml" xmlns:wp14="http://schemas.microsoft.com/office/word/2010/wordprocessingDrawing" xmlns:wp="http://schemas.openxmlformats.org/drawingml/2006/wordprocessingDrawing" xmlns:w10="urn:schemas-microsoft-com:office:word" xmlns:w="http://schemas.openxmlformats.org/wordprocessingml/2006/main" xmlns:w14="http://schemas.microsoft.com/office/word/2010/wordml" xmlns:wpg="http://schemas.microsoft.com/office/word/2010/wordprocessingGroup" xmlns:wpi="http://schemas.microsoft.com/office/word/2010/wordprocessingInk" xmlns:wne="http://schemas.microsoft.com/office/word/2006/wordml" xmlns:wps="http://schemas.microsoft.com/office/word/2010/wordprocessingShape" mc:Ignorable="w14 wp14">
   <w:footnote w:type="separator" w:id="-1">
     <w:p>
       <w:pPr>
@@ -2791,8 +2961,8 @@
 </file>
 
 <file path=word/numbering.xml><?xml version="1.0" encoding="utf-8"?>
-<w:numbering xmlns:wpc="http://schemas.microsoft.com/office/word/2010/wordprocessingCanvas" xmlns:mc="http://schemas.openxmlformats.org/markup-compatibility/2006" xmlns:o="urn:schemas-microsoft-com:office:office" xmlns:r="http://schemas.openxmlformats.org/officeDocument/2006/relationships" xmlns:m="http://schemas.openxmlformats.org/officeDocument/2006/math" xmlns:v="urn:schemas-microsoft-com:vml" xmlns:wp14="http://schemas.microsoft.com/office/word/2010/wordprocessingDrawing" xmlns:wp="http://schemas.openxmlformats.org/drawingml/2006/wordprocessingDrawing" xmlns:w10="urn:schemas-microsoft-com:office:word" xmlns:w="http://schemas.openxmlformats.org/wordprocessingml/2006/main" xmlns:w14="http://schemas.microsoft.com/office/word/2010/wordml" xmlns:w15="http://schemas.microsoft.com/office/word/2012/wordml" xmlns:wpg="http://schemas.microsoft.com/office/word/2010/wordprocessingGroup" xmlns:wpi="http://schemas.microsoft.com/office/word/2010/wordprocessingInk" xmlns:wne="http://schemas.microsoft.com/office/word/2006/wordml" xmlns:wps="http://schemas.microsoft.com/office/word/2010/wordprocessingShape" mc:Ignorable="w14 w15 wp14">
-  <w:abstractNum w:abstractNumId="0" w15:restartNumberingAfterBreak="0">
+<w:numbering xmlns:wpc="http://schemas.microsoft.com/office/word/2010/wordprocessingCanvas" xmlns:mc="http://schemas.openxmlformats.org/markup-compatibility/2006" xmlns:o="urn:schemas-microsoft-com:office:office" xmlns:r="http://schemas.openxmlformats.org/officeDocument/2006/relationships" xmlns:m="http://schemas.openxmlformats.org/officeDocument/2006/math" xmlns:v="urn:schemas-microsoft-com:vml" xmlns:wp14="http://schemas.microsoft.com/office/word/2010/wordprocessingDrawing" xmlns:wp="http://schemas.openxmlformats.org/drawingml/2006/wordprocessingDrawing" xmlns:w10="urn:schemas-microsoft-com:office:word" xmlns:w="http://schemas.openxmlformats.org/wordprocessingml/2006/main" xmlns:w14="http://schemas.microsoft.com/office/word/2010/wordml" xmlns:wpg="http://schemas.microsoft.com/office/word/2010/wordprocessingGroup" xmlns:wpi="http://schemas.microsoft.com/office/word/2010/wordprocessingInk" xmlns:wne="http://schemas.microsoft.com/office/word/2006/wordml" xmlns:wps="http://schemas.microsoft.com/office/word/2010/wordprocessingShape" mc:Ignorable="w14 wp14">
+  <w:abstractNum w:abstractNumId="0">
     <w:nsid w:val="0A516BC8"/>
     <w:multiLevelType w:val="hybridMultilevel"/>
     <w:tmpl w:val="42D67050"/>
@@ -2905,7 +3075,7 @@
       </w:rPr>
     </w:lvl>
   </w:abstractNum>
-  <w:abstractNum w:abstractNumId="1" w15:restartNumberingAfterBreak="0">
+  <w:abstractNum w:abstractNumId="1">
     <w:nsid w:val="1FEF4B44"/>
     <w:multiLevelType w:val="hybridMultilevel"/>
     <w:tmpl w:val="C500170A"/>
@@ -3017,7 +3187,7 @@
       </w:rPr>
     </w:lvl>
   </w:abstractNum>
-  <w:abstractNum w:abstractNumId="2" w15:restartNumberingAfterBreak="0">
+  <w:abstractNum w:abstractNumId="2">
     <w:nsid w:val="233F5D77"/>
     <w:multiLevelType w:val="hybridMultilevel"/>
     <w:tmpl w:val="D1A67F44"/>
@@ -3157,7 +3327,7 @@
       </w:rPr>
     </w:lvl>
   </w:abstractNum>
-  <w:abstractNum w:abstractNumId="3" w15:restartNumberingAfterBreak="0">
+  <w:abstractNum w:abstractNumId="3">
     <w:nsid w:val="2D153C5D"/>
     <w:multiLevelType w:val="hybridMultilevel"/>
     <w:tmpl w:val="438CE54C"/>
@@ -3269,7 +3439,7 @@
       </w:rPr>
     </w:lvl>
   </w:abstractNum>
-  <w:abstractNum w:abstractNumId="4" w15:restartNumberingAfterBreak="0">
+  <w:abstractNum w:abstractNumId="4">
     <w:nsid w:val="3BBD0204"/>
     <w:multiLevelType w:val="hybridMultilevel"/>
     <w:tmpl w:val="CFB2933E"/>
@@ -3381,7 +3551,7 @@
       </w:rPr>
     </w:lvl>
   </w:abstractNum>
-  <w:abstractNum w:abstractNumId="5" w15:restartNumberingAfterBreak="0">
+  <w:abstractNum w:abstractNumId="5">
     <w:nsid w:val="48DC6F0D"/>
     <w:multiLevelType w:val="hybridMultilevel"/>
     <w:tmpl w:val="23C4772C"/>
@@ -3521,7 +3691,7 @@
       </w:rPr>
     </w:lvl>
   </w:abstractNum>
-  <w:abstractNum w:abstractNumId="6" w15:restartNumberingAfterBreak="0">
+  <w:abstractNum w:abstractNumId="6">
     <w:nsid w:val="54230CB0"/>
     <w:multiLevelType w:val="hybridMultilevel"/>
     <w:tmpl w:val="6D1678F4"/>
@@ -3633,7 +3803,7 @@
       </w:rPr>
     </w:lvl>
   </w:abstractNum>
-  <w:abstractNum w:abstractNumId="7" w15:restartNumberingAfterBreak="0">
+  <w:abstractNum w:abstractNumId="7">
     <w:nsid w:val="549065E4"/>
     <w:multiLevelType w:val="hybridMultilevel"/>
     <w:tmpl w:val="EF5C28E4"/>
@@ -3745,7 +3915,7 @@
       </w:rPr>
     </w:lvl>
   </w:abstractNum>
-  <w:abstractNum w:abstractNumId="8" w15:restartNumberingAfterBreak="0">
+  <w:abstractNum w:abstractNumId="8">
     <w:nsid w:val="6FE03D33"/>
     <w:multiLevelType w:val="hybridMultilevel"/>
     <w:tmpl w:val="F0AA6FC0"/>
@@ -3888,7 +4058,7 @@
 </file>
 
 <file path=word/styles.xml><?xml version="1.0" encoding="utf-8"?>
-<w:styles xmlns:mc="http://schemas.openxmlformats.org/markup-compatibility/2006" xmlns:r="http://schemas.openxmlformats.org/officeDocument/2006/relationships" xmlns:w="http://schemas.openxmlformats.org/wordprocessingml/2006/main" xmlns:w14="http://schemas.microsoft.com/office/word/2010/wordml" xmlns:w15="http://schemas.microsoft.com/office/word/2012/wordml" mc:Ignorable="w14 w15">
+<w:styles xmlns:mc="http://schemas.openxmlformats.org/markup-compatibility/2006" xmlns:r="http://schemas.openxmlformats.org/officeDocument/2006/relationships" xmlns:w="http://schemas.openxmlformats.org/wordprocessingml/2006/main" xmlns:w14="http://schemas.microsoft.com/office/word/2010/wordml" mc:Ignorable="w14">
   <w:docDefaults>
     <w:rPrDefault>
       <w:rPr>
@@ -3904,378 +4074,438 @@
       </w:pPr>
     </w:pPrDefault>
   </w:docDefaults>
-  <w:latentStyles w:defLockedState="0" w:defUIPriority="99" w:defSemiHidden="0" w:defUnhideWhenUsed="0" w:defQFormat="0" w:count="371">
-    <w:lsdException w:name="Normal" w:uiPriority="0" w:qFormat="1"/>
-    <w:lsdException w:name="heading 1" w:uiPriority="9" w:qFormat="1"/>
-    <w:lsdException w:name="heading 2" w:semiHidden="1" w:uiPriority="9" w:unhideWhenUsed="1" w:qFormat="1"/>
-    <w:lsdException w:name="heading 3" w:semiHidden="1" w:uiPriority="9" w:unhideWhenUsed="1" w:qFormat="1"/>
-    <w:lsdException w:name="heading 4" w:semiHidden="1" w:uiPriority="9" w:unhideWhenUsed="1" w:qFormat="1"/>
-    <w:lsdException w:name="heading 5" w:semiHidden="1" w:uiPriority="9" w:unhideWhenUsed="1" w:qFormat="1"/>
-    <w:lsdException w:name="heading 6" w:semiHidden="1" w:uiPriority="9" w:unhideWhenUsed="1" w:qFormat="1"/>
-    <w:lsdException w:name="heading 7" w:semiHidden="1" w:uiPriority="9" w:unhideWhenUsed="1" w:qFormat="1"/>
-    <w:lsdException w:name="heading 8" w:semiHidden="1" w:uiPriority="9" w:unhideWhenUsed="1" w:qFormat="1"/>
-    <w:lsdException w:name="heading 9" w:semiHidden="1" w:uiPriority="9" w:unhideWhenUsed="1" w:qFormat="1"/>
-    <w:lsdException w:name="index 1" w:semiHidden="1" w:unhideWhenUsed="1"/>
-    <w:lsdException w:name="index 2" w:semiHidden="1" w:unhideWhenUsed="1"/>
-    <w:lsdException w:name="index 3" w:semiHidden="1" w:unhideWhenUsed="1"/>
-    <w:lsdException w:name="index 4" w:semiHidden="1" w:unhideWhenUsed="1"/>
-    <w:lsdException w:name="index 5" w:semiHidden="1" w:unhideWhenUsed="1"/>
-    <w:lsdException w:name="index 6" w:semiHidden="1" w:unhideWhenUsed="1"/>
-    <w:lsdException w:name="index 7" w:semiHidden="1" w:unhideWhenUsed="1"/>
-    <w:lsdException w:name="index 8" w:semiHidden="1" w:unhideWhenUsed="1"/>
-    <w:lsdException w:name="index 9" w:semiHidden="1" w:unhideWhenUsed="1"/>
-    <w:lsdException w:name="toc 1" w:semiHidden="1" w:uiPriority="39" w:unhideWhenUsed="1"/>
-    <w:lsdException w:name="toc 2" w:semiHidden="1" w:uiPriority="39" w:unhideWhenUsed="1"/>
-    <w:lsdException w:name="toc 3" w:semiHidden="1" w:uiPriority="39" w:unhideWhenUsed="1"/>
-    <w:lsdException w:name="toc 4" w:semiHidden="1" w:uiPriority="39" w:unhideWhenUsed="1"/>
-    <w:lsdException w:name="toc 5" w:semiHidden="1" w:uiPriority="39" w:unhideWhenUsed="1"/>
-    <w:lsdException w:name="toc 6" w:semiHidden="1" w:uiPriority="39" w:unhideWhenUsed="1"/>
-    <w:lsdException w:name="toc 7" w:semiHidden="1" w:uiPriority="39" w:unhideWhenUsed="1"/>
-    <w:lsdException w:name="toc 8" w:semiHidden="1" w:uiPriority="39" w:unhideWhenUsed="1"/>
-    <w:lsdException w:name="toc 9" w:semiHidden="1" w:uiPriority="39" w:unhideWhenUsed="1"/>
-    <w:lsdException w:name="Normal Indent" w:semiHidden="1" w:unhideWhenUsed="1"/>
-    <w:lsdException w:name="footnote text" w:semiHidden="1" w:unhideWhenUsed="1"/>
-    <w:lsdException w:name="annotation text" w:semiHidden="1" w:unhideWhenUsed="1"/>
-    <w:lsdException w:name="header" w:semiHidden="1" w:unhideWhenUsed="1"/>
-    <w:lsdException w:name="footer" w:semiHidden="1" w:unhideWhenUsed="1"/>
-    <w:lsdException w:name="index heading" w:semiHidden="1" w:unhideWhenUsed="1"/>
-    <w:lsdException w:name="caption" w:semiHidden="1" w:uiPriority="35" w:unhideWhenUsed="1" w:qFormat="1"/>
-    <w:lsdException w:name="table of figures" w:semiHidden="1" w:unhideWhenUsed="1"/>
-    <w:lsdException w:name="envelope address" w:semiHidden="1" w:unhideWhenUsed="1"/>
-    <w:lsdException w:name="envelope return" w:semiHidden="1" w:unhideWhenUsed="1"/>
-    <w:lsdException w:name="footnote reference" w:semiHidden="1" w:unhideWhenUsed="1"/>
-    <w:lsdException w:name="annotation reference" w:semiHidden="1" w:unhideWhenUsed="1"/>
-    <w:lsdException w:name="line number" w:semiHidden="1" w:unhideWhenUsed="1"/>
-    <w:lsdException w:name="page number" w:semiHidden="1" w:unhideWhenUsed="1"/>
-    <w:lsdException w:name="endnote reference" w:semiHidden="1" w:unhideWhenUsed="1"/>
-    <w:lsdException w:name="endnote text" w:semiHidden="1" w:unhideWhenUsed="1"/>
-    <w:lsdException w:name="table of authorities" w:semiHidden="1" w:unhideWhenUsed="1"/>
-    <w:lsdException w:name="macro" w:semiHidden="1" w:unhideWhenUsed="1"/>
-    <w:lsdException w:name="toa heading" w:semiHidden="1" w:unhideWhenUsed="1"/>
-    <w:lsdException w:name="List" w:semiHidden="1" w:unhideWhenUsed="1"/>
-    <w:lsdException w:name="List Bullet" w:semiHidden="1" w:unhideWhenUsed="1"/>
-    <w:lsdException w:name="List Number" w:semiHidden="1" w:unhideWhenUsed="1"/>
-    <w:lsdException w:name="List 2" w:semiHidden="1" w:unhideWhenUsed="1"/>
-    <w:lsdException w:name="List 3" w:semiHidden="1" w:unhideWhenUsed="1"/>
-    <w:lsdException w:name="List 4" w:semiHidden="1" w:unhideWhenUsed="1"/>
-    <w:lsdException w:name="List 5" w:semiHidden="1" w:unhideWhenUsed="1"/>
-    <w:lsdException w:name="List Bullet 2" w:semiHidden="1" w:unhideWhenUsed="1"/>
-    <w:lsdException w:name="List Bullet 3" w:semiHidden="1" w:unhideWhenUsed="1"/>
-    <w:lsdException w:name="List Bullet 4" w:semiHidden="1" w:unhideWhenUsed="1"/>
-    <w:lsdException w:name="List Bullet 5" w:semiHidden="1" w:unhideWhenUsed="1"/>
-    <w:lsdException w:name="List Number 2" w:semiHidden="1" w:unhideWhenUsed="1"/>
-    <w:lsdException w:name="List Number 3" w:semiHidden="1" w:unhideWhenUsed="1"/>
-    <w:lsdException w:name="List Number 4" w:semiHidden="1" w:unhideWhenUsed="1"/>
-    <w:lsdException w:name="List Number 5" w:semiHidden="1" w:unhideWhenUsed="1"/>
-    <w:lsdException w:name="Title" w:uiPriority="10" w:qFormat="1"/>
-    <w:lsdException w:name="Closing" w:semiHidden="1" w:unhideWhenUsed="1"/>
-    <w:lsdException w:name="Signature" w:semiHidden="1" w:unhideWhenUsed="1"/>
-    <w:lsdException w:name="Default Paragraph Font" w:semiHidden="1" w:uiPriority="1" w:unhideWhenUsed="1"/>
-    <w:lsdException w:name="Body Text" w:semiHidden="1" w:unhideWhenUsed="1"/>
-    <w:lsdException w:name="Body Text Indent" w:semiHidden="1" w:unhideWhenUsed="1"/>
-    <w:lsdException w:name="List Continue" w:semiHidden="1" w:unhideWhenUsed="1"/>
-    <w:lsdException w:name="List Continue 2" w:semiHidden="1" w:unhideWhenUsed="1"/>
-    <w:lsdException w:name="List Continue 3" w:semiHidden="1" w:unhideWhenUsed="1"/>
-    <w:lsdException w:name="List Continue 4" w:semiHidden="1" w:unhideWhenUsed="1"/>
-    <w:lsdException w:name="List Continue 5" w:semiHidden="1" w:unhideWhenUsed="1"/>
-    <w:lsdException w:name="Message Header" w:semiHidden="1" w:unhideWhenUsed="1"/>
-    <w:lsdException w:name="Subtitle" w:uiPriority="11" w:qFormat="1"/>
-    <w:lsdException w:name="Salutation" w:semiHidden="1" w:unhideWhenUsed="1"/>
-    <w:lsdException w:name="Date" w:semiHidden="1" w:unhideWhenUsed="1"/>
-    <w:lsdException w:name="Body Text First Indent" w:semiHidden="1" w:unhideWhenUsed="1"/>
-    <w:lsdException w:name="Body Text First Indent 2" w:semiHidden="1" w:unhideWhenUsed="1"/>
-    <w:lsdException w:name="Note Heading" w:semiHidden="1" w:unhideWhenUsed="1"/>
-    <w:lsdException w:name="Body Text 2" w:semiHidden="1" w:unhideWhenUsed="1"/>
-    <w:lsdException w:name="Body Text 3" w:semiHidden="1" w:unhideWhenUsed="1"/>
-    <w:lsdException w:name="Body Text Indent 2" w:semiHidden="1" w:unhideWhenUsed="1"/>
-    <w:lsdException w:name="Body Text Indent 3" w:semiHidden="1" w:unhideWhenUsed="1"/>
-    <w:lsdException w:name="Block Text" w:semiHidden="1" w:unhideWhenUsed="1"/>
-    <w:lsdException w:name="Hyperlink" w:semiHidden="1" w:unhideWhenUsed="1"/>
-    <w:lsdException w:name="FollowedHyperlink" w:semiHidden="1" w:unhideWhenUsed="1"/>
-    <w:lsdException w:name="Strong" w:uiPriority="22" w:qFormat="1"/>
-    <w:lsdException w:name="Emphasis" w:uiPriority="20" w:qFormat="1"/>
-    <w:lsdException w:name="Document Map" w:semiHidden="1" w:unhideWhenUsed="1"/>
-    <w:lsdException w:name="Plain Text" w:semiHidden="1" w:unhideWhenUsed="1"/>
-    <w:lsdException w:name="E-mail Signature" w:semiHidden="1" w:unhideWhenUsed="1"/>
-    <w:lsdException w:name="HTML Top of Form" w:semiHidden="1" w:unhideWhenUsed="1"/>
-    <w:lsdException w:name="HTML Bottom of Form" w:semiHidden="1" w:unhideWhenUsed="1"/>
-    <w:lsdException w:name="Normal (Web)" w:semiHidden="1" w:unhideWhenUsed="1"/>
-    <w:lsdException w:name="HTML Acronym" w:semiHidden="1" w:unhideWhenUsed="1"/>
-    <w:lsdException w:name="HTML Address" w:semiHidden="1" w:unhideWhenUsed="1"/>
-    <w:lsdException w:name="HTML Cite" w:semiHidden="1" w:unhideWhenUsed="1"/>
-    <w:lsdException w:name="HTML Code" w:semiHidden="1" w:unhideWhenUsed="1"/>
-    <w:lsdException w:name="HTML Definition" w:semiHidden="1" w:unhideWhenUsed="1"/>
-    <w:lsdException w:name="HTML Keyboard" w:semiHidden="1" w:unhideWhenUsed="1"/>
-    <w:lsdException w:name="HTML Preformatted" w:semiHidden="1" w:unhideWhenUsed="1"/>
-    <w:lsdException w:name="HTML Sample" w:semiHidden="1" w:unhideWhenUsed="1"/>
-    <w:lsdException w:name="HTML Typewriter" w:semiHidden="1" w:unhideWhenUsed="1"/>
-    <w:lsdException w:name="HTML Variable" w:semiHidden="1" w:unhideWhenUsed="1"/>
-    <w:lsdException w:name="Normal Table" w:semiHidden="1" w:unhideWhenUsed="1"/>
-    <w:lsdException w:name="annotation subject" w:semiHidden="1" w:unhideWhenUsed="1"/>
-    <w:lsdException w:name="No List" w:semiHidden="1" w:unhideWhenUsed="1"/>
-    <w:lsdException w:name="Outline List 1" w:semiHidden="1" w:unhideWhenUsed="1"/>
-    <w:lsdException w:name="Outline List 2" w:semiHidden="1" w:unhideWhenUsed="1"/>
-    <w:lsdException w:name="Outline List 3" w:semiHidden="1" w:unhideWhenUsed="1"/>
-    <w:lsdException w:name="Table Simple 1" w:semiHidden="1" w:unhideWhenUsed="1"/>
-    <w:lsdException w:name="Table Simple 2" w:semiHidden="1" w:unhideWhenUsed="1"/>
-    <w:lsdException w:name="Table Simple 3" w:semiHidden="1" w:unhideWhenUsed="1"/>
-    <w:lsdException w:name="Table Classic 1" w:semiHidden="1" w:unhideWhenUsed="1"/>
-    <w:lsdException w:name="Table Classic 2" w:semiHidden="1" w:unhideWhenUsed="1"/>
-    <w:lsdException w:name="Table Classic 3" w:semiHidden="1" w:unhideWhenUsed="1"/>
-    <w:lsdException w:name="Table Classic 4" w:semiHidden="1" w:unhideWhenUsed="1"/>
-    <w:lsdException w:name="Table Colorful 1" w:semiHidden="1" w:unhideWhenUsed="1"/>
-    <w:lsdException w:name="Table Colorful 2" w:semiHidden="1" w:unhideWhenUsed="1"/>
-    <w:lsdException w:name="Table Colorful 3" w:semiHidden="1" w:unhideWhenUsed="1"/>
-    <w:lsdException w:name="Table Columns 1" w:semiHidden="1" w:unhideWhenUsed="1"/>
-    <w:lsdException w:name="Table Columns 2" w:semiHidden="1" w:unhideWhenUsed="1"/>
-    <w:lsdException w:name="Table Columns 3" w:semiHidden="1" w:unhideWhenUsed="1"/>
-    <w:lsdException w:name="Table Columns 4" w:semiHidden="1" w:unhideWhenUsed="1"/>
-    <w:lsdException w:name="Table Columns 5" w:semiHidden="1" w:unhideWhenUsed="1"/>
-    <w:lsdException w:name="Table Grid 1" w:semiHidden="1" w:unhideWhenUsed="1"/>
-    <w:lsdException w:name="Table Grid 2" w:semiHidden="1" w:unhideWhenUsed="1"/>
-    <w:lsdException w:name="Table Grid 3" w:semiHidden="1" w:unhideWhenUsed="1"/>
-    <w:lsdException w:name="Table Grid 4" w:semiHidden="1" w:unhideWhenUsed="1"/>
-    <w:lsdException w:name="Table Grid 5" w:semiHidden="1" w:unhideWhenUsed="1"/>
-    <w:lsdException w:name="Table Grid 6" w:semiHidden="1" w:unhideWhenUsed="1"/>
-    <w:lsdException w:name="Table Grid 7" w:semiHidden="1" w:unhideWhenUsed="1"/>
-    <w:lsdException w:name="Table Grid 8" w:semiHidden="1" w:unhideWhenUsed="1"/>
-    <w:lsdException w:name="Table List 1" w:semiHidden="1" w:unhideWhenUsed="1"/>
-    <w:lsdException w:name="Table List 2" w:semiHidden="1" w:unhideWhenUsed="1"/>
-    <w:lsdException w:name="Table List 3" w:semiHidden="1" w:unhideWhenUsed="1"/>
-    <w:lsdException w:name="Table List 4" w:semiHidden="1" w:unhideWhenUsed="1"/>
-    <w:lsdException w:name="Table List 5" w:semiHidden="1" w:unhideWhenUsed="1"/>
-    <w:lsdException w:name="Table List 6" w:semiHidden="1" w:unhideWhenUsed="1"/>
-    <w:lsdException w:name="Table List 7" w:semiHidden="1" w:unhideWhenUsed="1"/>
-    <w:lsdException w:name="Table List 8" w:semiHidden="1" w:unhideWhenUsed="1"/>
-    <w:lsdException w:name="Table 3D effects 1" w:semiHidden="1" w:unhideWhenUsed="1"/>
-    <w:lsdException w:name="Table 3D effects 2" w:semiHidden="1" w:unhideWhenUsed="1"/>
-    <w:lsdException w:name="Table 3D effects 3" w:semiHidden="1" w:unhideWhenUsed="1"/>
-    <w:lsdException w:name="Table Contemporary" w:semiHidden="1" w:unhideWhenUsed="1"/>
-    <w:lsdException w:name="Table Elegant" w:semiHidden="1" w:unhideWhenUsed="1"/>
-    <w:lsdException w:name="Table Professional" w:semiHidden="1" w:unhideWhenUsed="1"/>
-    <w:lsdException w:name="Table Subtle 1" w:semiHidden="1" w:unhideWhenUsed="1"/>
-    <w:lsdException w:name="Table Subtle 2" w:semiHidden="1" w:unhideWhenUsed="1"/>
-    <w:lsdException w:name="Table Web 1" w:semiHidden="1" w:unhideWhenUsed="1"/>
-    <w:lsdException w:name="Table Web 2" w:semiHidden="1" w:unhideWhenUsed="1"/>
-    <w:lsdException w:name="Table Web 3" w:semiHidden="1" w:unhideWhenUsed="1"/>
-    <w:lsdException w:name="Balloon Text" w:semiHidden="1" w:unhideWhenUsed="1"/>
-    <w:lsdException w:name="Table Grid" w:uiPriority="39"/>
-    <w:lsdException w:name="Table Theme" w:semiHidden="1" w:unhideWhenUsed="1"/>
-    <w:lsdException w:name="Placeholder Text" w:semiHidden="1"/>
-    <w:lsdException w:name="No Spacing" w:uiPriority="1" w:qFormat="1"/>
-    <w:lsdException w:name="Light Shading" w:uiPriority="60"/>
-    <w:lsdException w:name="Light List" w:uiPriority="61"/>
-    <w:lsdException w:name="Light Grid" w:uiPriority="62"/>
-    <w:lsdException w:name="Medium Shading 1" w:uiPriority="63"/>
-    <w:lsdException w:name="Medium Shading 2" w:uiPriority="64"/>
-    <w:lsdException w:name="Medium List 1" w:uiPriority="65"/>
-    <w:lsdException w:name="Medium List 2" w:uiPriority="66"/>
-    <w:lsdException w:name="Medium Grid 1" w:uiPriority="67"/>
-    <w:lsdException w:name="Medium Grid 2" w:uiPriority="68"/>
-    <w:lsdException w:name="Medium Grid 3" w:uiPriority="69"/>
-    <w:lsdException w:name="Dark List" w:uiPriority="70"/>
-    <w:lsdException w:name="Colorful Shading" w:uiPriority="71"/>
-    <w:lsdException w:name="Colorful List" w:uiPriority="72"/>
-    <w:lsdException w:name="Colorful Grid" w:uiPriority="73"/>
-    <w:lsdException w:name="Light Shading Accent 1" w:uiPriority="60"/>
-    <w:lsdException w:name="Light List Accent 1" w:uiPriority="61"/>
-    <w:lsdException w:name="Light Grid Accent 1" w:uiPriority="62"/>
-    <w:lsdException w:name="Medium Shading 1 Accent 1" w:uiPriority="63"/>
-    <w:lsdException w:name="Medium Shading 2 Accent 1" w:uiPriority="64"/>
-    <w:lsdException w:name="Medium List 1 Accent 1" w:uiPriority="65"/>
-    <w:lsdException w:name="Revision" w:semiHidden="1"/>
-    <w:lsdException w:name="List Paragraph" w:uiPriority="34" w:qFormat="1"/>
-    <w:lsdException w:name="Quote" w:uiPriority="29" w:qFormat="1"/>
-    <w:lsdException w:name="Intense Quote" w:uiPriority="30" w:qFormat="1"/>
-    <w:lsdException w:name="Medium List 2 Accent 1" w:uiPriority="66"/>
-    <w:lsdException w:name="Medium Grid 1 Accent 1" w:uiPriority="67"/>
-    <w:lsdException w:name="Medium Grid 2 Accent 1" w:uiPriority="68"/>
-    <w:lsdException w:name="Medium Grid 3 Accent 1" w:uiPriority="69"/>
-    <w:lsdException w:name="Dark List Accent 1" w:uiPriority="70"/>
-    <w:lsdException w:name="Colorful Shading Accent 1" w:uiPriority="71"/>
-    <w:lsdException w:name="Colorful List Accent 1" w:uiPriority="72"/>
-    <w:lsdException w:name="Colorful Grid Accent 1" w:uiPriority="73"/>
-    <w:lsdException w:name="Light Shading Accent 2" w:uiPriority="60"/>
-    <w:lsdException w:name="Light List Accent 2" w:uiPriority="61"/>
-    <w:lsdException w:name="Light Grid Accent 2" w:uiPriority="62"/>
-    <w:lsdException w:name="Medium Shading 1 Accent 2" w:uiPriority="63"/>
-    <w:lsdException w:name="Medium Shading 2 Accent 2" w:uiPriority="64"/>
-    <w:lsdException w:name="Medium List 1 Accent 2" w:uiPriority="65"/>
-    <w:lsdException w:name="Medium List 2 Accent 2" w:uiPriority="66"/>
-    <w:lsdException w:name="Medium Grid 1 Accent 2" w:uiPriority="67"/>
-    <w:lsdException w:name="Medium Grid 2 Accent 2" w:uiPriority="68"/>
-    <w:lsdException w:name="Medium Grid 3 Accent 2" w:uiPriority="69"/>
-    <w:lsdException w:name="Dark List Accent 2" w:uiPriority="70"/>
-    <w:lsdException w:name="Colorful Shading Accent 2" w:uiPriority="71"/>
-    <w:lsdException w:name="Colorful List Accent 2" w:uiPriority="72"/>
-    <w:lsdException w:name="Colorful Grid Accent 2" w:uiPriority="73"/>
-    <w:lsdException w:name="Light Shading Accent 3" w:uiPriority="60"/>
-    <w:lsdException w:name="Light List Accent 3" w:uiPriority="61"/>
-    <w:lsdException w:name="Light Grid Accent 3" w:uiPriority="62"/>
-    <w:lsdException w:name="Medium Shading 1 Accent 3" w:uiPriority="63"/>
-    <w:lsdException w:name="Medium Shading 2 Accent 3" w:uiPriority="64"/>
-    <w:lsdException w:name="Medium List 1 Accent 3" w:uiPriority="65"/>
-    <w:lsdException w:name="Medium List 2 Accent 3" w:uiPriority="66"/>
-    <w:lsdException w:name="Medium Grid 1 Accent 3" w:uiPriority="67"/>
-    <w:lsdException w:name="Medium Grid 2 Accent 3" w:uiPriority="68"/>
-    <w:lsdException w:name="Medium Grid 3 Accent 3" w:uiPriority="69"/>
-    <w:lsdException w:name="Dark List Accent 3" w:uiPriority="70"/>
-    <w:lsdException w:name="Colorful Shading Accent 3" w:uiPriority="71"/>
-    <w:lsdException w:name="Colorful List Accent 3" w:uiPriority="72"/>
-    <w:lsdException w:name="Colorful Grid Accent 3" w:uiPriority="73"/>
-    <w:lsdException w:name="Light Shading Accent 4" w:uiPriority="60"/>
-    <w:lsdException w:name="Light List Accent 4" w:uiPriority="61"/>
-    <w:lsdException w:name="Light Grid Accent 4" w:uiPriority="62"/>
-    <w:lsdException w:name="Medium Shading 1 Accent 4" w:uiPriority="63"/>
-    <w:lsdException w:name="Medium Shading 2 Accent 4" w:uiPriority="64"/>
-    <w:lsdException w:name="Medium List 1 Accent 4" w:uiPriority="65"/>
-    <w:lsdException w:name="Medium List 2 Accent 4" w:uiPriority="66"/>
-    <w:lsdException w:name="Medium Grid 1 Accent 4" w:uiPriority="67"/>
-    <w:lsdException w:name="Medium Grid 2 Accent 4" w:uiPriority="68"/>
-    <w:lsdException w:name="Medium Grid 3 Accent 4" w:uiPriority="69"/>
-    <w:lsdException w:name="Dark List Accent 4" w:uiPriority="70"/>
-    <w:lsdException w:name="Colorful Shading Accent 4" w:uiPriority="71"/>
-    <w:lsdException w:name="Colorful List Accent 4" w:uiPriority="72"/>
-    <w:lsdException w:name="Colorful Grid Accent 4" w:uiPriority="73"/>
-    <w:lsdException w:name="Light Shading Accent 5" w:uiPriority="60"/>
-    <w:lsdException w:name="Light List Accent 5" w:uiPriority="61"/>
-    <w:lsdException w:name="Light Grid Accent 5" w:uiPriority="62"/>
-    <w:lsdException w:name="Medium Shading 1 Accent 5" w:uiPriority="63"/>
-    <w:lsdException w:name="Medium Shading 2 Accent 5" w:uiPriority="64"/>
-    <w:lsdException w:name="Medium List 1 Accent 5" w:uiPriority="65"/>
-    <w:lsdException w:name="Medium List 2 Accent 5" w:uiPriority="66"/>
-    <w:lsdException w:name="Medium Grid 1 Accent 5" w:uiPriority="67"/>
-    <w:lsdException w:name="Medium Grid 2 Accent 5" w:uiPriority="68"/>
-    <w:lsdException w:name="Medium Grid 3 Accent 5" w:uiPriority="69"/>
-    <w:lsdException w:name="Dark List Accent 5" w:uiPriority="70"/>
-    <w:lsdException w:name="Colorful Shading Accent 5" w:uiPriority="71"/>
-    <w:lsdException w:name="Colorful List Accent 5" w:uiPriority="72"/>
-    <w:lsdException w:name="Colorful Grid Accent 5" w:uiPriority="73"/>
-    <w:lsdException w:name="Light Shading Accent 6" w:uiPriority="60"/>
-    <w:lsdException w:name="Light List Accent 6" w:uiPriority="61"/>
-    <w:lsdException w:name="Light Grid Accent 6" w:uiPriority="62"/>
-    <w:lsdException w:name="Medium Shading 1 Accent 6" w:uiPriority="63"/>
-    <w:lsdException w:name="Medium Shading 2 Accent 6" w:uiPriority="64"/>
-    <w:lsdException w:name="Medium List 1 Accent 6" w:uiPriority="65"/>
-    <w:lsdException w:name="Medium List 2 Accent 6" w:uiPriority="66"/>
-    <w:lsdException w:name="Medium Grid 1 Accent 6" w:uiPriority="67"/>
-    <w:lsdException w:name="Medium Grid 2 Accent 6" w:uiPriority="68"/>
-    <w:lsdException w:name="Medium Grid 3 Accent 6" w:uiPriority="69"/>
-    <w:lsdException w:name="Dark List Accent 6" w:uiPriority="70"/>
-    <w:lsdException w:name="Colorful Shading Accent 6" w:uiPriority="71"/>
-    <w:lsdException w:name="Colorful List Accent 6" w:uiPriority="72"/>
-    <w:lsdException w:name="Colorful Grid Accent 6" w:uiPriority="73"/>
-    <w:lsdException w:name="Subtle Emphasis" w:uiPriority="19" w:qFormat="1"/>
-    <w:lsdException w:name="Intense Emphasis" w:uiPriority="21" w:qFormat="1"/>
-    <w:lsdException w:name="Subtle Reference" w:uiPriority="31" w:qFormat="1"/>
-    <w:lsdException w:name="Intense Reference" w:uiPriority="32" w:qFormat="1"/>
-    <w:lsdException w:name="Book Title" w:uiPriority="33" w:qFormat="1"/>
-    <w:lsdException w:name="Bibliography" w:semiHidden="1" w:uiPriority="37" w:unhideWhenUsed="1"/>
-    <w:lsdException w:name="TOC Heading" w:semiHidden="1" w:uiPriority="39" w:unhideWhenUsed="1" w:qFormat="1"/>
-    <w:lsdException w:name="Plain Table 1" w:uiPriority="41"/>
-    <w:lsdException w:name="Plain Table 2" w:uiPriority="42"/>
-    <w:lsdException w:name="Plain Table 3" w:uiPriority="43"/>
-    <w:lsdException w:name="Plain Table 4" w:uiPriority="44"/>
-    <w:lsdException w:name="Plain Table 5" w:uiPriority="45"/>
-    <w:lsdException w:name="Grid Table Light" w:uiPriority="40"/>
-    <w:lsdException w:name="Grid Table 1 Light" w:uiPriority="46"/>
-    <w:lsdException w:name="Grid Table 2" w:uiPriority="47"/>
-    <w:lsdException w:name="Grid Table 3" w:uiPriority="48"/>
-    <w:lsdException w:name="Grid Table 4" w:uiPriority="49"/>
-    <w:lsdException w:name="Grid Table 5 Dark" w:uiPriority="50"/>
-    <w:lsdException w:name="Grid Table 6 Colorful" w:uiPriority="51"/>
-    <w:lsdException w:name="Grid Table 7 Colorful" w:uiPriority="52"/>
-    <w:lsdException w:name="Grid Table 1 Light Accent 1" w:uiPriority="46"/>
-    <w:lsdException w:name="Grid Table 2 Accent 1" w:uiPriority="47"/>
-    <w:lsdException w:name="Grid Table 3 Accent 1" w:uiPriority="48"/>
-    <w:lsdException w:name="Grid Table 4 Accent 1" w:uiPriority="49"/>
-    <w:lsdException w:name="Grid Table 5 Dark Accent 1" w:uiPriority="50"/>
-    <w:lsdException w:name="Grid Table 6 Colorful Accent 1" w:uiPriority="51"/>
-    <w:lsdException w:name="Grid Table 7 Colorful Accent 1" w:uiPriority="52"/>
-    <w:lsdException w:name="Grid Table 1 Light Accent 2" w:uiPriority="46"/>
-    <w:lsdException w:name="Grid Table 2 Accent 2" w:uiPriority="47"/>
-    <w:lsdException w:name="Grid Table 3 Accent 2" w:uiPriority="48"/>
-    <w:lsdException w:name="Grid Table 4 Accent 2" w:uiPriority="49"/>
-    <w:lsdException w:name="Grid Table 5 Dark Accent 2" w:uiPriority="50"/>
-    <w:lsdException w:name="Grid Table 6 Colorful Accent 2" w:uiPriority="51"/>
-    <w:lsdException w:name="Grid Table 7 Colorful Accent 2" w:uiPriority="52"/>
-    <w:lsdException w:name="Grid Table 1 Light Accent 3" w:uiPriority="46"/>
-    <w:lsdException w:name="Grid Table 2 Accent 3" w:uiPriority="47"/>
-    <w:lsdException w:name="Grid Table 3 Accent 3" w:uiPriority="48"/>
-    <w:lsdException w:name="Grid Table 4 Accent 3" w:uiPriority="49"/>
-    <w:lsdException w:name="Grid Table 5 Dark Accent 3" w:uiPriority="50"/>
-    <w:lsdException w:name="Grid Table 6 Colorful Accent 3" w:uiPriority="51"/>
-    <w:lsdException w:name="Grid Table 7 Colorful Accent 3" w:uiPriority="52"/>
-    <w:lsdException w:name="Grid Table 1 Light Accent 4" w:uiPriority="46"/>
-    <w:lsdException w:name="Grid Table 2 Accent 4" w:uiPriority="47"/>
-    <w:lsdException w:name="Grid Table 3 Accent 4" w:uiPriority="48"/>
-    <w:lsdException w:name="Grid Table 4 Accent 4" w:uiPriority="49"/>
-    <w:lsdException w:name="Grid Table 5 Dark Accent 4" w:uiPriority="50"/>
-    <w:lsdException w:name="Grid Table 6 Colorful Accent 4" w:uiPriority="51"/>
-    <w:lsdException w:name="Grid Table 7 Colorful Accent 4" w:uiPriority="52"/>
-    <w:lsdException w:name="Grid Table 1 Light Accent 5" w:uiPriority="46"/>
-    <w:lsdException w:name="Grid Table 2 Accent 5" w:uiPriority="47"/>
-    <w:lsdException w:name="Grid Table 3 Accent 5" w:uiPriority="48"/>
-    <w:lsdException w:name="Grid Table 4 Accent 5" w:uiPriority="49"/>
-    <w:lsdException w:name="Grid Table 5 Dark Accent 5" w:uiPriority="50"/>
-    <w:lsdException w:name="Grid Table 6 Colorful Accent 5" w:uiPriority="51"/>
-    <w:lsdException w:name="Grid Table 7 Colorful Accent 5" w:uiPriority="52"/>
-    <w:lsdException w:name="Grid Table 1 Light Accent 6" w:uiPriority="46"/>
-    <w:lsdException w:name="Grid Table 2 Accent 6" w:uiPriority="47"/>
-    <w:lsdException w:name="Grid Table 3 Accent 6" w:uiPriority="48"/>
-    <w:lsdException w:name="Grid Table 4 Accent 6" w:uiPriority="49"/>
-    <w:lsdException w:name="Grid Table 5 Dark Accent 6" w:uiPriority="50"/>
-    <w:lsdException w:name="Grid Table 6 Colorful Accent 6" w:uiPriority="51"/>
-    <w:lsdException w:name="Grid Table 7 Colorful Accent 6" w:uiPriority="52"/>
-    <w:lsdException w:name="List Table 1 Light" w:uiPriority="46"/>
-    <w:lsdException w:name="List Table 2" w:uiPriority="47"/>
-    <w:lsdException w:name="List Table 3" w:uiPriority="48"/>
-    <w:lsdException w:name="List Table 4" w:uiPriority="49"/>
-    <w:lsdException w:name="List Table 5 Dark" w:uiPriority="50"/>
-    <w:lsdException w:name="List Table 6 Colorful" w:uiPriority="51"/>
-    <w:lsdException w:name="List Table 7 Colorful" w:uiPriority="52"/>
-    <w:lsdException w:name="List Table 1 Light Accent 1" w:uiPriority="46"/>
-    <w:lsdException w:name="List Table 2 Accent 1" w:uiPriority="47"/>
-    <w:lsdException w:name="List Table 3 Accent 1" w:uiPriority="48"/>
-    <w:lsdException w:name="List Table 4 Accent 1" w:uiPriority="49"/>
-    <w:lsdException w:name="List Table 5 Dark Accent 1" w:uiPriority="50"/>
-    <w:lsdException w:name="List Table 6 Colorful Accent 1" w:uiPriority="51"/>
-    <w:lsdException w:name="List Table 7 Colorful Accent 1" w:uiPriority="52"/>
-    <w:lsdException w:name="List Table 1 Light Accent 2" w:uiPriority="46"/>
-    <w:lsdException w:name="List Table 2 Accent 2" w:uiPriority="47"/>
-    <w:lsdException w:name="List Table 3 Accent 2" w:uiPriority="48"/>
-    <w:lsdException w:name="List Table 4 Accent 2" w:uiPriority="49"/>
-    <w:lsdException w:name="List Table 5 Dark Accent 2" w:uiPriority="50"/>
-    <w:lsdException w:name="List Table 6 Colorful Accent 2" w:uiPriority="51"/>
-    <w:lsdException w:name="List Table 7 Colorful Accent 2" w:uiPriority="52"/>
-    <w:lsdException w:name="List Table 1 Light Accent 3" w:uiPriority="46"/>
-    <w:lsdException w:name="List Table 2 Accent 3" w:uiPriority="47"/>
-    <w:lsdException w:name="List Table 3 Accent 3" w:uiPriority="48"/>
-    <w:lsdException w:name="List Table 4 Accent 3" w:uiPriority="49"/>
-    <w:lsdException w:name="List Table 5 Dark Accent 3" w:uiPriority="50"/>
-    <w:lsdException w:name="List Table 6 Colorful Accent 3" w:uiPriority="51"/>
-    <w:lsdException w:name="List Table 7 Colorful Accent 3" w:uiPriority="52"/>
-    <w:lsdException w:name="List Table 1 Light Accent 4" w:uiPriority="46"/>
-    <w:lsdException w:name="List Table 2 Accent 4" w:uiPriority="47"/>
-    <w:lsdException w:name="List Table 3 Accent 4" w:uiPriority="48"/>
-    <w:lsdException w:name="List Table 4 Accent 4" w:uiPriority="49"/>
-    <w:lsdException w:name="List Table 5 Dark Accent 4" w:uiPriority="50"/>
-    <w:lsdException w:name="List Table 6 Colorful Accent 4" w:uiPriority="51"/>
-    <w:lsdException w:name="List Table 7 Colorful Accent 4" w:uiPriority="52"/>
-    <w:lsdException w:name="List Table 1 Light Accent 5" w:uiPriority="46"/>
-    <w:lsdException w:name="List Table 2 Accent 5" w:uiPriority="47"/>
-    <w:lsdException w:name="List Table 3 Accent 5" w:uiPriority="48"/>
-    <w:lsdException w:name="List Table 4 Accent 5" w:uiPriority="49"/>
-    <w:lsdException w:name="List Table 5 Dark Accent 5" w:uiPriority="50"/>
-    <w:lsdException w:name="List Table 6 Colorful Accent 5" w:uiPriority="51"/>
-    <w:lsdException w:name="List Table 7 Colorful Accent 5" w:uiPriority="52"/>
-    <w:lsdException w:name="List Table 1 Light Accent 6" w:uiPriority="46"/>
-    <w:lsdException w:name="List Table 2 Accent 6" w:uiPriority="47"/>
-    <w:lsdException w:name="List Table 3 Accent 6" w:uiPriority="48"/>
-    <w:lsdException w:name="List Table 4 Accent 6" w:uiPriority="49"/>
-    <w:lsdException w:name="List Table 5 Dark Accent 6" w:uiPriority="50"/>
-    <w:lsdException w:name="List Table 6 Colorful Accent 6" w:uiPriority="51"/>
-    <w:lsdException w:name="List Table 7 Colorful Accent 6" w:uiPriority="52"/>
+  <w:latentStyles w:defLockedState="0" w:defUIPriority="99" w:defSemiHidden="1" w:defUnhideWhenUsed="1" w:defQFormat="0" w:count="267">
+    <w:lsdException w:name="Normal" w:semiHidden="0" w:uiPriority="0" w:unhideWhenUsed="0" w:qFormat="1"/>
+    <w:lsdException w:name="heading 1" w:semiHidden="0" w:uiPriority="9" w:unhideWhenUsed="0" w:qFormat="1"/>
+    <w:lsdException w:name="heading 2" w:uiPriority="9" w:qFormat="1"/>
+    <w:lsdException w:name="heading 3" w:uiPriority="9" w:qFormat="1"/>
+    <w:lsdException w:name="heading 4" w:uiPriority="9" w:qFormat="1"/>
+    <w:lsdException w:name="heading 5" w:uiPriority="9" w:qFormat="1"/>
+    <w:lsdException w:name="heading 6" w:uiPriority="9" w:qFormat="1"/>
+    <w:lsdException w:name="heading 7" w:uiPriority="9" w:qFormat="1"/>
+    <w:lsdException w:name="heading 8" w:uiPriority="9" w:qFormat="1"/>
+    <w:lsdException w:name="heading 9" w:uiPriority="9" w:qFormat="1"/>
+    <w:lsdException w:name="toc 1" w:uiPriority="39"/>
+    <w:lsdException w:name="toc 2" w:uiPriority="39"/>
+    <w:lsdException w:name="toc 3" w:uiPriority="39"/>
+    <w:lsdException w:name="toc 4" w:uiPriority="39"/>
+    <w:lsdException w:name="toc 5" w:uiPriority="39"/>
+    <w:lsdException w:name="toc 6" w:uiPriority="39"/>
+    <w:lsdException w:name="toc 7" w:uiPriority="39"/>
+    <w:lsdException w:name="toc 8" w:uiPriority="39"/>
+    <w:lsdException w:name="toc 9" w:uiPriority="39"/>
+    <w:lsdException w:name="caption" w:uiPriority="35" w:qFormat="1"/>
+    <w:lsdException w:name="Title" w:semiHidden="0" w:uiPriority="10" w:unhideWhenUsed="0" w:qFormat="1"/>
+    <w:lsdException w:name="Default Paragraph Font" w:uiPriority="1"/>
+    <w:lsdException w:name="Subtitle" w:semiHidden="0" w:uiPriority="11" w:unhideWhenUsed="0" w:qFormat="1"/>
+    <w:lsdException w:name="Strong" w:semiHidden="0" w:uiPriority="22" w:unhideWhenUsed="0" w:qFormat="1"/>
+    <w:lsdException w:name="Emphasis" w:semiHidden="0" w:uiPriority="20" w:unhideWhenUsed="0" w:qFormat="1"/>
+    <w:lsdException w:name="Table Grid" w:semiHidden="0" w:uiPriority="39" w:unhideWhenUsed="0"/>
+    <w:lsdException w:name="Placeholder Text" w:unhideWhenUsed="0"/>
+    <w:lsdException w:name="No Spacing" w:semiHidden="0" w:uiPriority="1" w:unhideWhenUsed="0" w:qFormat="1"/>
+    <w:lsdException w:name="Light Shading" w:semiHidden="0" w:uiPriority="60" w:unhideWhenUsed="0"/>
+    <w:lsdException w:name="Light List" w:semiHidden="0" w:uiPriority="61" w:unhideWhenUsed="0"/>
+    <w:lsdException w:name="Light Grid" w:semiHidden="0" w:uiPriority="62" w:unhideWhenUsed="0"/>
+    <w:lsdException w:name="Medium Shading 1" w:semiHidden="0" w:uiPriority="63" w:unhideWhenUsed="0"/>
+    <w:lsdException w:name="Medium Shading 2" w:semiHidden="0" w:uiPriority="64" w:unhideWhenUsed="0"/>
+    <w:lsdException w:name="Medium List 1" w:semiHidden="0" w:uiPriority="65" w:unhideWhenUsed="0"/>
+    <w:lsdException w:name="Medium List 2" w:semiHidden="0" w:uiPriority="66" w:unhideWhenUsed="0"/>
+    <w:lsdException w:name="Medium Grid 1" w:semiHidden="0" w:uiPriority="67" w:unhideWhenUsed="0"/>
+    <w:lsdException w:name="Medium Grid 2" w:semiHidden="0" w:uiPriority="68" w:unhideWhenUsed="0"/>
+    <w:lsdException w:name="Medium Grid 3" w:semiHidden="0" w:uiPriority="69" w:unhideWhenUsed="0"/>
+    <w:lsdException w:name="Dark List" w:semiHidden="0" w:uiPriority="70" w:unhideWhenUsed="0"/>
+    <w:lsdException w:name="Colorful Shading" w:semiHidden="0" w:uiPriority="71" w:unhideWhenUsed="0"/>
+    <w:lsdException w:name="Colorful List" w:semiHidden="0" w:uiPriority="72" w:unhideWhenUsed="0"/>
+    <w:lsdException w:name="Colorful Grid" w:semiHidden="0" w:uiPriority="73" w:unhideWhenUsed="0"/>
+    <w:lsdException w:name="Light Shading Accent 1" w:semiHidden="0" w:uiPriority="60" w:unhideWhenUsed="0"/>
+    <w:lsdException w:name="Light List Accent 1" w:semiHidden="0" w:uiPriority="61" w:unhideWhenUsed="0"/>
+    <w:lsdException w:name="Light Grid Accent 1" w:semiHidden="0" w:uiPriority="62" w:unhideWhenUsed="0"/>
+    <w:lsdException w:name="Medium Shading 1 Accent 1" w:semiHidden="0" w:uiPriority="63" w:unhideWhenUsed="0"/>
+    <w:lsdException w:name="Medium Shading 2 Accent 1" w:semiHidden="0" w:uiPriority="64" w:unhideWhenUsed="0"/>
+    <w:lsdException w:name="Medium List 1 Accent 1" w:semiHidden="0" w:uiPriority="65" w:unhideWhenUsed="0"/>
+    <w:lsdException w:name="Revision" w:unhideWhenUsed="0"/>
+    <w:lsdException w:name="List Paragraph" w:semiHidden="0" w:uiPriority="34" w:unhideWhenUsed="0" w:qFormat="1"/>
+    <w:lsdException w:name="Quote" w:semiHidden="0" w:uiPriority="29" w:unhideWhenUsed="0" w:qFormat="1"/>
+    <w:lsdException w:name="Intense Quote" w:semiHidden="0" w:uiPriority="30" w:unhideWhenUsed="0" w:qFormat="1"/>
+    <w:lsdException w:name="Medium List 2 Accent 1" w:semiHidden="0" w:uiPriority="66" w:unhideWhenUsed="0"/>
+    <w:lsdException w:name="Medium Grid 1 Accent 1" w:semiHidden="0" w:uiPriority="67" w:unhideWhenUsed="0"/>
+    <w:lsdException w:name="Medium Grid 2 Accent 1" w:semiHidden="0" w:uiPriority="68" w:unhideWhenUsed="0"/>
+    <w:lsdException w:name="Medium Grid 3 Accent 1" w:semiHidden="0" w:uiPriority="69" w:unhideWhenUsed="0"/>
+    <w:lsdException w:name="Dark List Accent 1" w:semiHidden="0" w:uiPriority="70" w:unhideWhenUsed="0"/>
+    <w:lsdException w:name="Colorful Shading Accent 1" w:semiHidden="0" w:uiPriority="71" w:unhideWhenUsed="0"/>
+    <w:lsdException w:name="Colorful List Accent 1" w:semiHidden="0" w:uiPriority="72" w:unhideWhenUsed="0"/>
+    <w:lsdException w:name="Colorful Grid Accent 1" w:semiHidden="0" w:uiPriority="73" w:unhideWhenUsed="0"/>
+    <w:lsdException w:name="Light Shading Accent 2" w:semiHidden="0" w:uiPriority="60" w:unhideWhenUsed="0"/>
+    <w:lsdException w:name="Light List Accent 2" w:semiHidden="0" w:uiPriority="61" w:unhideWhenUsed="0"/>
+    <w:lsdException w:name="Light Grid Accent 2" w:semiHidden="0" w:uiPriority="62" w:unhideWhenUsed="0"/>
+    <w:lsdException w:name="Medium Shading 1 Accent 2" w:semiHidden="0" w:uiPriority="63" w:unhideWhenUsed="0"/>
+    <w:lsdException w:name="Medium Shading 2 Accent 2" w:semiHidden="0" w:uiPriority="64" w:unhideWhenUsed="0"/>
+    <w:lsdException w:name="Medium List 1 Accent 2" w:semiHidden="0" w:uiPriority="65" w:unhideWhenUsed="0"/>
+    <w:lsdException w:name="Medium List 2 Accent 2" w:semiHidden="0" w:uiPriority="66" w:unhideWhenUsed="0"/>
+    <w:lsdException w:name="Medium Grid 1 Accent 2" w:semiHidden="0" w:uiPriority="67" w:unhideWhenUsed="0"/>
+    <w:lsdException w:name="Medium Grid 2 Accent 2" w:semiHidden="0" w:uiPriority="68" w:unhideWhenUsed="0"/>
+    <w:lsdException w:name="Medium Grid 3 Accent 2" w:semiHidden="0" w:uiPriority="69" w:unhideWhenUsed="0"/>
+    <w:lsdException w:name="Dark List Accent 2" w:semiHidden="0" w:uiPriority="70" w:unhideWhenUsed="0"/>
+    <w:lsdException w:name="Colorful Shading Accent 2" w:semiHidden="0" w:uiPriority="71" w:unhideWhenUsed="0"/>
+    <w:lsdException w:name="Colorful List Accent 2" w:semiHidden="0" w:uiPriority="72" w:unhideWhenUsed="0"/>
+    <w:lsdException w:name="Colorful Grid Accent 2" w:semiHidden="0" w:uiPriority="73" w:unhideWhenUsed="0"/>
+    <w:lsdException w:name="Light Shading Accent 3" w:semiHidden="0" w:uiPriority="60" w:unhideWhenUsed="0"/>
+    <w:lsdException w:name="Light List Accent 3" w:semiHidden="0" w:uiPriority="61" w:unhideWhenUsed="0"/>
+    <w:lsdException w:name="Light Grid Accent 3" w:semiHidden="0" w:uiPriority="62" w:unhideWhenUsed="0"/>
+    <w:lsdException w:name="Medium Shading 1 Accent 3" w:semiHidden="0" w:uiPriority="63" w:unhideWhenUsed="0"/>
+    <w:lsdException w:name="Medium Shading 2 Accent 3" w:semiHidden="0" w:uiPriority="64" w:unhideWhenUsed="0"/>
+    <w:lsdException w:name="Medium List 1 Accent 3" w:semiHidden="0" w:uiPriority="65" w:unhideWhenUsed="0"/>
+    <w:lsdException w:name="Medium List 2 Accent 3" w:semiHidden="0" w:uiPriority="66" w:unhideWhenUsed="0"/>
+    <w:lsdException w:name="Medium Grid 1 Accent 3" w:semiHidden="0" w:uiPriority="67" w:unhideWhenUsed="0"/>
+    <w:lsdException w:name="Medium Grid 2 Accent 3" w:semiHidden="0" w:uiPriority="68" w:unhideWhenUsed="0"/>
+    <w:lsdException w:name="Medium Grid 3 Accent 3" w:semiHidden="0" w:uiPriority="69" w:unhideWhenUsed="0"/>
+    <w:lsdException w:name="Dark List Accent 3" w:semiHidden="0" w:uiPriority="70" w:unhideWhenUsed="0"/>
+    <w:lsdException w:name="Colorful Shading Accent 3" w:semiHidden="0" w:uiPriority="71" w:unhideWhenUsed="0"/>
+    <w:lsdException w:name="Colorful List Accent 3" w:semiHidden="0" w:uiPriority="72" w:unhideWhenUsed="0"/>
+    <w:lsdException w:name="Colorful Grid Accent 3" w:semiHidden="0" w:uiPriority="73" w:unhideWhenUsed="0"/>
+    <w:lsdException w:name="Light Shading Accent 4" w:semiHidden="0" w:uiPriority="60" w:unhideWhenUsed="0"/>
+    <w:lsdException w:name="Light List Accent 4" w:semiHidden="0" w:uiPriority="61" w:unhideWhenUsed="0"/>
+    <w:lsdException w:name="Light Grid Accent 4" w:semiHidden="0" w:uiPriority="62" w:unhideWhenUsed="0"/>
+    <w:lsdException w:name="Medium Shading 1 Accent 4" w:semiHidden="0" w:uiPriority="63" w:unhideWhenUsed="0"/>
+    <w:lsdException w:name="Medium Shading 2 Accent 4" w:semiHidden="0" w:uiPriority="64" w:unhideWhenUsed="0"/>
+    <w:lsdException w:name="Medium List 1 Accent 4" w:semiHidden="0" w:uiPriority="65" w:unhideWhenUsed="0"/>
+    <w:lsdException w:name="Medium List 2 Accent 4" w:semiHidden="0" w:uiPriority="66" w:unhideWhenUsed="0"/>
+    <w:lsdException w:name="Medium Grid 1 Accent 4" w:semiHidden="0" w:uiPriority="67" w:unhideWhenUsed="0"/>
+    <w:lsdException w:name="Medium Grid 2 Accent 4" w:semiHidden="0" w:uiPriority="68" w:unhideWhenUsed="0"/>
+    <w:lsdException w:name="Medium Grid 3 Accent 4" w:semiHidden="0" w:uiPriority="69" w:unhideWhenUsed="0"/>
+    <w:lsdException w:name="Dark List Accent 4" w:semiHidden="0" w:uiPriority="70" w:unhideWhenUsed="0"/>
+    <w:lsdException w:name="Colorful Shading Accent 4" w:semiHidden="0" w:uiPriority="71" w:unhideWhenUsed="0"/>
+    <w:lsdException w:name="Colorful List Accent 4" w:semiHidden="0" w:uiPriority="72" w:unhideWhenUsed="0"/>
+    <w:lsdException w:name="Colorful Grid Accent 4" w:semiHidden="0" w:uiPriority="73" w:unhideWhenUsed="0"/>
+    <w:lsdException w:name="Light Shading Accent 5" w:semiHidden="0" w:uiPriority="60" w:unhideWhenUsed="0"/>
+    <w:lsdException w:name="Light List Accent 5" w:semiHidden="0" w:uiPriority="61" w:unhideWhenUsed="0"/>
+    <w:lsdException w:name="Light Grid Accent 5" w:semiHidden="0" w:uiPriority="62" w:unhideWhenUsed="0"/>
+    <w:lsdException w:name="Medium Shading 1 Accent 5" w:semiHidden="0" w:uiPriority="63" w:unhideWhenUsed="0"/>
+    <w:lsdException w:name="Medium Shading 2 Accent 5" w:semiHidden="0" w:uiPriority="64" w:unhideWhenUsed="0"/>
+    <w:lsdException w:name="Medium List 1 Accent 5" w:semiHidden="0" w:uiPriority="65" w:unhideWhenUsed="0"/>
+    <w:lsdException w:name="Medium List 2 Accent 5" w:semiHidden="0" w:uiPriority="66" w:unhideWhenUsed="0"/>
+    <w:lsdException w:name="Medium Grid 1 Accent 5" w:semiHidden="0" w:uiPriority="67" w:unhideWhenUsed="0"/>
+    <w:lsdException w:name="Medium Grid 2 Accent 5" w:semiHidden="0" w:uiPriority="68" w:unhideWhenUsed="0"/>
+    <w:lsdException w:name="Medium Grid 3 Accent 5" w:semiHidden="0" w:uiPriority="69" w:unhideWhenUsed="0"/>
+    <w:lsdException w:name="Dark List Accent 5" w:semiHidden="0" w:uiPriority="70" w:unhideWhenUsed="0"/>
+    <w:lsdException w:name="Colorful Shading Accent 5" w:semiHidden="0" w:uiPriority="71" w:unhideWhenUsed="0"/>
+    <w:lsdException w:name="Colorful List Accent 5" w:semiHidden="0" w:uiPriority="72" w:unhideWhenUsed="0"/>
+    <w:lsdException w:name="Colorful Grid Accent 5" w:semiHidden="0" w:uiPriority="73" w:unhideWhenUsed="0"/>
+    <w:lsdException w:name="Light Shading Accent 6" w:semiHidden="0" w:uiPriority="60" w:unhideWhenUsed="0"/>
+    <w:lsdException w:name="Light List Accent 6" w:semiHidden="0" w:uiPriority="61" w:unhideWhenUsed="0"/>
+    <w:lsdException w:name="Light Grid Accent 6" w:semiHidden="0" w:uiPriority="62" w:unhideWhenUsed="0"/>
+    <w:lsdException w:name="Medium Shading 1 Accent 6" w:semiHidden="0" w:uiPriority="63" w:unhideWhenUsed="0"/>
+    <w:lsdException w:name="Medium Shading 2 Accent 6" w:semiHidden="0" w:uiPriority="64" w:unhideWhenUsed="0"/>
+    <w:lsdException w:name="Medium List 1 Accent 6" w:semiHidden="0" w:uiPriority="65" w:unhideWhenUsed="0"/>
+    <w:lsdException w:name="Medium List 2 Accent 6" w:semiHidden="0" w:uiPriority="66" w:unhideWhenUsed="0"/>
+    <w:lsdException w:name="Medium Grid 1 Accent 6" w:semiHidden="0" w:uiPriority="67" w:unhideWhenUsed="0"/>
+    <w:lsdException w:name="Medium Grid 2 Accent 6" w:semiHidden="0" w:uiPriority="68" w:unhideWhenUsed="0"/>
+    <w:lsdException w:name="Medium Grid 3 Accent 6" w:semiHidden="0" w:uiPriority="69" w:unhideWhenUsed="0"/>
+    <w:lsdException w:name="Dark List Accent 6" w:semiHidden="0" w:uiPriority="70" w:unhideWhenUsed="0"/>
+    <w:lsdException w:name="Colorful Shading Accent 6" w:semiHidden="0" w:uiPriority="71" w:unhideWhenUsed="0"/>
+    <w:lsdException w:name="Colorful List Accent 6" w:semiHidden="0" w:uiPriority="72" w:unhideWhenUsed="0"/>
+    <w:lsdException w:name="Colorful Grid Accent 6" w:semiHidden="0" w:uiPriority="73" w:unhideWhenUsed="0"/>
+    <w:lsdException w:name="Subtle Emphasis" w:semiHidden="0" w:uiPriority="19" w:unhideWhenUsed="0" w:qFormat="1"/>
+    <w:lsdException w:name="Intense Emphasis" w:semiHidden="0" w:uiPriority="21" w:unhideWhenUsed="0" w:qFormat="1"/>
+    <w:lsdException w:name="Subtle Reference" w:semiHidden="0" w:uiPriority="31" w:unhideWhenUsed="0" w:qFormat="1"/>
+    <w:lsdException w:name="Intense Reference" w:semiHidden="0" w:uiPriority="32" w:unhideWhenUsed="0" w:qFormat="1"/>
+    <w:lsdException w:name="Book Title" w:semiHidden="0" w:uiPriority="33" w:unhideWhenUsed="0" w:qFormat="1"/>
+    <w:lsdException w:name="Bibliography" w:uiPriority="37"/>
+    <w:lsdException w:name="TOC Heading" w:uiPriority="39" w:qFormat="1"/>
+  </w:latentStyles>
+  <w:style w:type="paragraph" w:default="1" w:styleId="Normal">
+    <w:name w:val="Normal"/>
+    <w:qFormat/>
+  </w:style>
+  <w:style w:type="character" w:default="1" w:styleId="DefaultParagraphFont">
+    <w:name w:val="Default Paragraph Font"/>
+    <w:uiPriority w:val="1"/>
+    <w:semiHidden/>
+    <w:unhideWhenUsed/>
+  </w:style>
+  <w:style w:type="table" w:default="1" w:styleId="TableNormal">
+    <w:name w:val="Normal Table"/>
+    <w:uiPriority w:val="99"/>
+    <w:semiHidden/>
+    <w:unhideWhenUsed/>
+    <w:tblPr>
+      <w:tblInd w:w="0" w:type="dxa"/>
+      <w:tblCellMar>
+        <w:top w:w="0" w:type="dxa"/>
+        <w:left w:w="108" w:type="dxa"/>
+        <w:bottom w:w="0" w:type="dxa"/>
+        <w:right w:w="108" w:type="dxa"/>
+      </w:tblCellMar>
+    </w:tblPr>
+  </w:style>
+  <w:style w:type="numbering" w:default="1" w:styleId="NoList">
+    <w:name w:val="No List"/>
+    <w:uiPriority w:val="99"/>
+    <w:semiHidden/>
+    <w:unhideWhenUsed/>
+  </w:style>
+  <w:style w:type="paragraph" w:styleId="ListParagraph">
+    <w:name w:val="List Paragraph"/>
+    <w:basedOn w:val="Normal"/>
+    <w:uiPriority w:val="34"/>
+    <w:qFormat/>
+    <w:rsid w:val="000934B3"/>
+    <w:pPr>
+      <w:ind w:left="720"/>
+      <w:contextualSpacing/>
+    </w:pPr>
+  </w:style>
+  <w:style w:type="paragraph" w:styleId="Header">
+    <w:name w:val="header"/>
+    <w:basedOn w:val="Normal"/>
+    <w:link w:val="HeaderChar"/>
+    <w:uiPriority w:val="99"/>
+    <w:unhideWhenUsed/>
+    <w:rsid w:val="00CC1931"/>
+    <w:pPr>
+      <w:tabs>
+        <w:tab w:val="center" w:pos="4680"/>
+        <w:tab w:val="right" w:pos="9360"/>
+      </w:tabs>
+      <w:spacing w:line="240" w:lineRule="auto"/>
+    </w:pPr>
+  </w:style>
+  <w:style w:type="character" w:customStyle="1" w:styleId="HeaderChar">
+    <w:name w:val="Header Char"/>
+    <w:basedOn w:val="DefaultParagraphFont"/>
+    <w:link w:val="Header"/>
+    <w:uiPriority w:val="99"/>
+    <w:rsid w:val="00CC1931"/>
+  </w:style>
+  <w:style w:type="paragraph" w:styleId="Footer">
+    <w:name w:val="footer"/>
+    <w:basedOn w:val="Normal"/>
+    <w:link w:val="FooterChar"/>
+    <w:uiPriority w:val="99"/>
+    <w:unhideWhenUsed/>
+    <w:rsid w:val="00CC1931"/>
+    <w:pPr>
+      <w:tabs>
+        <w:tab w:val="center" w:pos="4680"/>
+        <w:tab w:val="right" w:pos="9360"/>
+      </w:tabs>
+      <w:spacing w:line="240" w:lineRule="auto"/>
+    </w:pPr>
+  </w:style>
+  <w:style w:type="character" w:customStyle="1" w:styleId="FooterChar">
+    <w:name w:val="Footer Char"/>
+    <w:basedOn w:val="DefaultParagraphFont"/>
+    <w:link w:val="Footer"/>
+    <w:uiPriority w:val="99"/>
+    <w:rsid w:val="00CC1931"/>
+  </w:style>
+  <w:style w:type="paragraph" w:styleId="BalloonText">
+    <w:name w:val="Balloon Text"/>
+    <w:basedOn w:val="Normal"/>
+    <w:link w:val="BalloonTextChar"/>
+    <w:uiPriority w:val="99"/>
+    <w:semiHidden/>
+    <w:unhideWhenUsed/>
+    <w:rsid w:val="00700AE6"/>
+    <w:pPr>
+      <w:spacing w:line="240" w:lineRule="auto"/>
+    </w:pPr>
+    <w:rPr>
+      <w:rFonts w:ascii="Tahoma" w:hAnsi="Tahoma" w:cs="Tahoma"/>
+      <w:sz w:val="16"/>
+      <w:szCs w:val="16"/>
+    </w:rPr>
+  </w:style>
+  <w:style w:type="character" w:customStyle="1" w:styleId="BalloonTextChar">
+    <w:name w:val="Balloon Text Char"/>
+    <w:basedOn w:val="DefaultParagraphFont"/>
+    <w:link w:val="BalloonText"/>
+    <w:uiPriority w:val="99"/>
+    <w:semiHidden/>
+    <w:rsid w:val="00700AE6"/>
+    <w:rPr>
+      <w:rFonts w:ascii="Tahoma" w:hAnsi="Tahoma" w:cs="Tahoma"/>
+      <w:sz w:val="16"/>
+      <w:szCs w:val="16"/>
+    </w:rPr>
+  </w:style>
+  <w:style w:type="table" w:styleId="TableGrid">
+    <w:name w:val="Table Grid"/>
+    <w:basedOn w:val="TableNormal"/>
+    <w:uiPriority w:val="39"/>
+    <w:rsid w:val="00F80D18"/>
+    <w:pPr>
+      <w:spacing w:line="240" w:lineRule="auto"/>
+    </w:pPr>
+    <w:tblPr>
+      <w:tblBorders>
+        <w:top w:val="single" w:sz="4" w:space="0" w:color="auto"/>
+        <w:left w:val="single" w:sz="4" w:space="0" w:color="auto"/>
+        <w:bottom w:val="single" w:sz="4" w:space="0" w:color="auto"/>
+        <w:right w:val="single" w:sz="4" w:space="0" w:color="auto"/>
+        <w:insideH w:val="single" w:sz="4" w:space="0" w:color="auto"/>
+        <w:insideV w:val="single" w:sz="4" w:space="0" w:color="auto"/>
+      </w:tblBorders>
+    </w:tblPr>
+  </w:style>
+</w:styles>
+</file>
+
+<file path=word/stylesWithEffects.xml><?xml version="1.0" encoding="utf-8"?>
+<w:styles xmlns:wpc="http://schemas.microsoft.com/office/word/2010/wordprocessingCanvas" xmlns:mc="http://schemas.openxmlformats.org/markup-compatibility/2006" xmlns:o="urn:schemas-microsoft-com:office:office" xmlns:r="http://schemas.openxmlformats.org/officeDocument/2006/relationships" xmlns:m="http://schemas.openxmlformats.org/officeDocument/2006/math" xmlns:v="urn:schemas-microsoft-com:vml" xmlns:wp14="http://schemas.microsoft.com/office/word/2010/wordprocessingDrawing" xmlns:wp="http://schemas.openxmlformats.org/drawingml/2006/wordprocessingDrawing" xmlns:w10="urn:schemas-microsoft-com:office:word" xmlns:w="http://schemas.openxmlformats.org/wordprocessingml/2006/main" xmlns:w14="http://schemas.microsoft.com/office/word/2010/wordml" xmlns:wpg="http://schemas.microsoft.com/office/word/2010/wordprocessingGroup" xmlns:wpi="http://schemas.microsoft.com/office/word/2010/wordprocessingInk" xmlns:wne="http://schemas.microsoft.com/office/word/2006/wordml" xmlns:wps="http://schemas.microsoft.com/office/word/2010/wordprocessingShape" mc:Ignorable="w14 wp14">
+  <w:docDefaults>
+    <w:rPrDefault>
+      <w:rPr>
+        <w:rFonts w:asciiTheme="minorHAnsi" w:eastAsiaTheme="minorHAnsi" w:hAnsiTheme="minorHAnsi" w:cstheme="minorBidi"/>
+        <w:sz w:val="22"/>
+        <w:szCs w:val="22"/>
+        <w:lang w:val="en-US" w:eastAsia="en-US" w:bidi="ar-SA"/>
+      </w:rPr>
+    </w:rPrDefault>
+    <w:pPrDefault>
+      <w:pPr>
+        <w:spacing w:line="259" w:lineRule="auto"/>
+      </w:pPr>
+    </w:pPrDefault>
+  </w:docDefaults>
+  <w:latentStyles w:defLockedState="0" w:defUIPriority="99" w:defSemiHidden="1" w:defUnhideWhenUsed="1" w:defQFormat="0" w:count="267">
+    <w:lsdException w:name="Normal" w:semiHidden="0" w:uiPriority="0" w:unhideWhenUsed="0" w:qFormat="1"/>
+    <w:lsdException w:name="heading 1" w:semiHidden="0" w:uiPriority="9" w:unhideWhenUsed="0" w:qFormat="1"/>
+    <w:lsdException w:name="heading 2" w:uiPriority="9" w:qFormat="1"/>
+    <w:lsdException w:name="heading 3" w:uiPriority="9" w:qFormat="1"/>
+    <w:lsdException w:name="heading 4" w:uiPriority="9" w:qFormat="1"/>
+    <w:lsdException w:name="heading 5" w:uiPriority="9" w:qFormat="1"/>
+    <w:lsdException w:name="heading 6" w:uiPriority="9" w:qFormat="1"/>
+    <w:lsdException w:name="heading 7" w:uiPriority="9" w:qFormat="1"/>
+    <w:lsdException w:name="heading 8" w:uiPriority="9" w:qFormat="1"/>
+    <w:lsdException w:name="heading 9" w:uiPriority="9" w:qFormat="1"/>
+    <w:lsdException w:name="toc 1" w:uiPriority="39"/>
+    <w:lsdException w:name="toc 2" w:uiPriority="39"/>
+    <w:lsdException w:name="toc 3" w:uiPriority="39"/>
+    <w:lsdException w:name="toc 4" w:uiPriority="39"/>
+    <w:lsdException w:name="toc 5" w:uiPriority="39"/>
+    <w:lsdException w:name="toc 6" w:uiPriority="39"/>
+    <w:lsdException w:name="toc 7" w:uiPriority="39"/>
+    <w:lsdException w:name="toc 8" w:uiPriority="39"/>
+    <w:lsdException w:name="toc 9" w:uiPriority="39"/>
+    <w:lsdException w:name="caption" w:uiPriority="35" w:qFormat="1"/>
+    <w:lsdException w:name="Title" w:semiHidden="0" w:uiPriority="10" w:unhideWhenUsed="0" w:qFormat="1"/>
+    <w:lsdException w:name="Default Paragraph Font" w:uiPriority="1"/>
+    <w:lsdException w:name="Subtitle" w:semiHidden="0" w:uiPriority="11" w:unhideWhenUsed="0" w:qFormat="1"/>
+    <w:lsdException w:name="Strong" w:semiHidden="0" w:uiPriority="22" w:unhideWhenUsed="0" w:qFormat="1"/>
+    <w:lsdException w:name="Emphasis" w:semiHidden="0" w:uiPriority="20" w:unhideWhenUsed="0" w:qFormat="1"/>
+    <w:lsdException w:name="Table Grid" w:semiHidden="0" w:uiPriority="39" w:unhideWhenUsed="0"/>
+    <w:lsdException w:name="Placeholder Text" w:unhideWhenUsed="0"/>
+    <w:lsdException w:name="No Spacing" w:semiHidden="0" w:uiPriority="1" w:unhideWhenUsed="0" w:qFormat="1"/>
+    <w:lsdException w:name="Light Shading" w:semiHidden="0" w:uiPriority="60" w:unhideWhenUsed="0"/>
+    <w:lsdException w:name="Light List" w:semiHidden="0" w:uiPriority="61" w:unhideWhenUsed="0"/>
+    <w:lsdException w:name="Light Grid" w:semiHidden="0" w:uiPriority="62" w:unhideWhenUsed="0"/>
+    <w:lsdException w:name="Medium Shading 1" w:semiHidden="0" w:uiPriority="63" w:unhideWhenUsed="0"/>
+    <w:lsdException w:name="Medium Shading 2" w:semiHidden="0" w:uiPriority="64" w:unhideWhenUsed="0"/>
+    <w:lsdException w:name="Medium List 1" w:semiHidden="0" w:uiPriority="65" w:unhideWhenUsed="0"/>
+    <w:lsdException w:name="Medium List 2" w:semiHidden="0" w:uiPriority="66" w:unhideWhenUsed="0"/>
+    <w:lsdException w:name="Medium Grid 1" w:semiHidden="0" w:uiPriority="67" w:unhideWhenUsed="0"/>
+    <w:lsdException w:name="Medium Grid 2" w:semiHidden="0" w:uiPriority="68" w:unhideWhenUsed="0"/>
+    <w:lsdException w:name="Medium Grid 3" w:semiHidden="0" w:uiPriority="69" w:unhideWhenUsed="0"/>
+    <w:lsdException w:name="Dark List" w:semiHidden="0" w:uiPriority="70" w:unhideWhenUsed="0"/>
+    <w:lsdException w:name="Colorful Shading" w:semiHidden="0" w:uiPriority="71" w:unhideWhenUsed="0"/>
+    <w:lsdException w:name="Colorful List" w:semiHidden="0" w:uiPriority="72" w:unhideWhenUsed="0"/>
+    <w:lsdException w:name="Colorful Grid" w:semiHidden="0" w:uiPriority="73" w:unhideWhenUsed="0"/>
+    <w:lsdException w:name="Light Shading Accent 1" w:semiHidden="0" w:uiPriority="60" w:unhideWhenUsed="0"/>
+    <w:lsdException w:name="Light List Accent 1" w:semiHidden="0" w:uiPriority="61" w:unhideWhenUsed="0"/>
+    <w:lsdException w:name="Light Grid Accent 1" w:semiHidden="0" w:uiPriority="62" w:unhideWhenUsed="0"/>
+    <w:lsdException w:name="Medium Shading 1 Accent 1" w:semiHidden="0" w:uiPriority="63" w:unhideWhenUsed="0"/>
+    <w:lsdException w:name="Medium Shading 2 Accent 1" w:semiHidden="0" w:uiPriority="64" w:unhideWhenUsed="0"/>
+    <w:lsdException w:name="Medium List 1 Accent 1" w:semiHidden="0" w:uiPriority="65" w:unhideWhenUsed="0"/>
+    <w:lsdException w:name="Revision" w:unhideWhenUsed="0"/>
+    <w:lsdException w:name="List Paragraph" w:semiHidden="0" w:uiPriority="34" w:unhideWhenUsed="0" w:qFormat="1"/>
+    <w:lsdException w:name="Quote" w:semiHidden="0" w:uiPriority="29" w:unhideWhenUsed="0" w:qFormat="1"/>
+    <w:lsdException w:name="Intense Quote" w:semiHidden="0" w:uiPriority="30" w:unhideWhenUsed="0" w:qFormat="1"/>
+    <w:lsdException w:name="Medium List 2 Accent 1" w:semiHidden="0" w:uiPriority="66" w:unhideWhenUsed="0"/>
+    <w:lsdException w:name="Medium Grid 1 Accent 1" w:semiHidden="0" w:uiPriority="67" w:unhideWhenUsed="0"/>
+    <w:lsdException w:name="Medium Grid 2 Accent 1" w:semiHidden="0" w:uiPriority="68" w:unhideWhenUsed="0"/>
+    <w:lsdException w:name="Medium Grid 3 Accent 1" w:semiHidden="0" w:uiPriority="69" w:unhideWhenUsed="0"/>
+    <w:lsdException w:name="Dark List Accent 1" w:semiHidden="0" w:uiPriority="70" w:unhideWhenUsed="0"/>
+    <w:lsdException w:name="Colorful Shading Accent 1" w:semiHidden="0" w:uiPriority="71" w:unhideWhenUsed="0"/>
+    <w:lsdException w:name="Colorful List Accent 1" w:semiHidden="0" w:uiPriority="72" w:unhideWhenUsed="0"/>
+    <w:lsdException w:name="Colorful Grid Accent 1" w:semiHidden="0" w:uiPriority="73" w:unhideWhenUsed="0"/>
+    <w:lsdException w:name="Light Shading Accent 2" w:semiHidden="0" w:uiPriority="60" w:unhideWhenUsed="0"/>
+    <w:lsdException w:name="Light List Accent 2" w:semiHidden="0" w:uiPriority="61" w:unhideWhenUsed="0"/>
+    <w:lsdException w:name="Light Grid Accent 2" w:semiHidden="0" w:uiPriority="62" w:unhideWhenUsed="0"/>
+    <w:lsdException w:name="Medium Shading 1 Accent 2" w:semiHidden="0" w:uiPriority="63" w:unhideWhenUsed="0"/>
+    <w:lsdException w:name="Medium Shading 2 Accent 2" w:semiHidden="0" w:uiPriority="64" w:unhideWhenUsed="0"/>
+    <w:lsdException w:name="Medium List 1 Accent 2" w:semiHidden="0" w:uiPriority="65" w:unhideWhenUsed="0"/>
+    <w:lsdException w:name="Medium List 2 Accent 2" w:semiHidden="0" w:uiPriority="66" w:unhideWhenUsed="0"/>
+    <w:lsdException w:name="Medium Grid 1 Accent 2" w:semiHidden="0" w:uiPriority="67" w:unhideWhenUsed="0"/>
+    <w:lsdException w:name="Medium Grid 2 Accent 2" w:semiHidden="0" w:uiPriority="68" w:unhideWhenUsed="0"/>
+    <w:lsdException w:name="Medium Grid 3 Accent 2" w:semiHidden="0" w:uiPriority="69" w:unhideWhenUsed="0"/>
+    <w:lsdException w:name="Dark List Accent 2" w:semiHidden="0" w:uiPriority="70" w:unhideWhenUsed="0"/>
+    <w:lsdException w:name="Colorful Shading Accent 2" w:semiHidden="0" w:uiPriority="71" w:unhideWhenUsed="0"/>
+    <w:lsdException w:name="Colorful List Accent 2" w:semiHidden="0" w:uiPriority="72" w:unhideWhenUsed="0"/>
+    <w:lsdException w:name="Colorful Grid Accent 2" w:semiHidden="0" w:uiPriority="73" w:unhideWhenUsed="0"/>
+    <w:lsdException w:name="Light Shading Accent 3" w:semiHidden="0" w:uiPriority="60" w:unhideWhenUsed="0"/>
+    <w:lsdException w:name="Light List Accent 3" w:semiHidden="0" w:uiPriority="61" w:unhideWhenUsed="0"/>
+    <w:lsdException w:name="Light Grid Accent 3" w:semiHidden="0" w:uiPriority="62" w:unhideWhenUsed="0"/>
+    <w:lsdException w:name="Medium Shading 1 Accent 3" w:semiHidden="0" w:uiPriority="63" w:unhideWhenUsed="0"/>
+    <w:lsdException w:name="Medium Shading 2 Accent 3" w:semiHidden="0" w:uiPriority="64" w:unhideWhenUsed="0"/>
+    <w:lsdException w:name="Medium List 1 Accent 3" w:semiHidden="0" w:uiPriority="65" w:unhideWhenUsed="0"/>
+    <w:lsdException w:name="Medium List 2 Accent 3" w:semiHidden="0" w:uiPriority="66" w:unhideWhenUsed="0"/>
+    <w:lsdException w:name="Medium Grid 1 Accent 3" w:semiHidden="0" w:uiPriority="67" w:unhideWhenUsed="0"/>
+    <w:lsdException w:name="Medium Grid 2 Accent 3" w:semiHidden="0" w:uiPriority="68" w:unhideWhenUsed="0"/>
+    <w:lsdException w:name="Medium Grid 3 Accent 3" w:semiHidden="0" w:uiPriority="69" w:unhideWhenUsed="0"/>
+    <w:lsdException w:name="Dark List Accent 3" w:semiHidden="0" w:uiPriority="70" w:unhideWhenUsed="0"/>
+    <w:lsdException w:name="Colorful Shading Accent 3" w:semiHidden="0" w:uiPriority="71" w:unhideWhenUsed="0"/>
+    <w:lsdException w:name="Colorful List Accent 3" w:semiHidden="0" w:uiPriority="72" w:unhideWhenUsed="0"/>
+    <w:lsdException w:name="Colorful Grid Accent 3" w:semiHidden="0" w:uiPriority="73" w:unhideWhenUsed="0"/>
+    <w:lsdException w:name="Light Shading Accent 4" w:semiHidden="0" w:uiPriority="60" w:unhideWhenUsed="0"/>
+    <w:lsdException w:name="Light List Accent 4" w:semiHidden="0" w:uiPriority="61" w:unhideWhenUsed="0"/>
+    <w:lsdException w:name="Light Grid Accent 4" w:semiHidden="0" w:uiPriority="62" w:unhideWhenUsed="0"/>
+    <w:lsdException w:name="Medium Shading 1 Accent 4" w:semiHidden="0" w:uiPriority="63" w:unhideWhenUsed="0"/>
+    <w:lsdException w:name="Medium Shading 2 Accent 4" w:semiHidden="0" w:uiPriority="64" w:unhideWhenUsed="0"/>
+    <w:lsdException w:name="Medium List 1 Accent 4" w:semiHidden="0" w:uiPriority="65" w:unhideWhenUsed="0"/>
+    <w:lsdException w:name="Medium List 2 Accent 4" w:semiHidden="0" w:uiPriority="66" w:unhideWhenUsed="0"/>
+    <w:lsdException w:name="Medium Grid 1 Accent 4" w:semiHidden="0" w:uiPriority="67" w:unhideWhenUsed="0"/>
+    <w:lsdException w:name="Medium Grid 2 Accent 4" w:semiHidden="0" w:uiPriority="68" w:unhideWhenUsed="0"/>
+    <w:lsdException w:name="Medium Grid 3 Accent 4" w:semiHidden="0" w:uiPriority="69" w:unhideWhenUsed="0"/>
+    <w:lsdException w:name="Dark List Accent 4" w:semiHidden="0" w:uiPriority="70" w:unhideWhenUsed="0"/>
+    <w:lsdException w:name="Colorful Shading Accent 4" w:semiHidden="0" w:uiPriority="71" w:unhideWhenUsed="0"/>
+    <w:lsdException w:name="Colorful List Accent 4" w:semiHidden="0" w:uiPriority="72" w:unhideWhenUsed="0"/>
+    <w:lsdException w:name="Colorful Grid Accent 4" w:semiHidden="0" w:uiPriority="73" w:unhideWhenUsed="0"/>
+    <w:lsdException w:name="Light Shading Accent 5" w:semiHidden="0" w:uiPriority="60" w:unhideWhenUsed="0"/>
+    <w:lsdException w:name="Light List Accent 5" w:semiHidden="0" w:uiPriority="61" w:unhideWhenUsed="0"/>
+    <w:lsdException w:name="Light Grid Accent 5" w:semiHidden="0" w:uiPriority="62" w:unhideWhenUsed="0"/>
+    <w:lsdException w:name="Medium Shading 1 Accent 5" w:semiHidden="0" w:uiPriority="63" w:unhideWhenUsed="0"/>
+    <w:lsdException w:name="Medium Shading 2 Accent 5" w:semiHidden="0" w:uiPriority="64" w:unhideWhenUsed="0"/>
+    <w:lsdException w:name="Medium List 1 Accent 5" w:semiHidden="0" w:uiPriority="65" w:unhideWhenUsed="0"/>
+    <w:lsdException w:name="Medium List 2 Accent 5" w:semiHidden="0" w:uiPriority="66" w:unhideWhenUsed="0"/>
+    <w:lsdException w:name="Medium Grid 1 Accent 5" w:semiHidden="0" w:uiPriority="67" w:unhideWhenUsed="0"/>
+    <w:lsdException w:name="Medium Grid 2 Accent 5" w:semiHidden="0" w:uiPriority="68" w:unhideWhenUsed="0"/>
+    <w:lsdException w:name="Medium Grid 3 Accent 5" w:semiHidden="0" w:uiPriority="69" w:unhideWhenUsed="0"/>
+    <w:lsdException w:name="Dark List Accent 5" w:semiHidden="0" w:uiPriority="70" w:unhideWhenUsed="0"/>
+    <w:lsdException w:name="Colorful Shading Accent 5" w:semiHidden="0" w:uiPriority="71" w:unhideWhenUsed="0"/>
+    <w:lsdException w:name="Colorful List Accent 5" w:semiHidden="0" w:uiPriority="72" w:unhideWhenUsed="0"/>
+    <w:lsdException w:name="Colorful Grid Accent 5" w:semiHidden="0" w:uiPriority="73" w:unhideWhenUsed="0"/>
+    <w:lsdException w:name="Light Shading Accent 6" w:semiHidden="0" w:uiPriority="60" w:unhideWhenUsed="0"/>
+    <w:lsdException w:name="Light List Accent 6" w:semiHidden="0" w:uiPriority="61" w:unhideWhenUsed="0"/>
+    <w:lsdException w:name="Light Grid Accent 6" w:semiHidden="0" w:uiPriority="62" w:unhideWhenUsed="0"/>
+    <w:lsdException w:name="Medium Shading 1 Accent 6" w:semiHidden="0" w:uiPriority="63" w:unhideWhenUsed="0"/>
+    <w:lsdException w:name="Medium Shading 2 Accent 6" w:semiHidden="0" w:uiPriority="64" w:unhideWhenUsed="0"/>
+    <w:lsdException w:name="Medium List 1 Accent 6" w:semiHidden="0" w:uiPriority="65" w:unhideWhenUsed="0"/>
+    <w:lsdException w:name="Medium List 2 Accent 6" w:semiHidden="0" w:uiPriority="66" w:unhideWhenUsed="0"/>
+    <w:lsdException w:name="Medium Grid 1 Accent 6" w:semiHidden="0" w:uiPriority="67" w:unhideWhenUsed="0"/>
+    <w:lsdException w:name="Medium Grid 2 Accent 6" w:semiHidden="0" w:uiPriority="68" w:unhideWhenUsed="0"/>
+    <w:lsdException w:name="Medium Grid 3 Accent 6" w:semiHidden="0" w:uiPriority="69" w:unhideWhenUsed="0"/>
+    <w:lsdException w:name="Dark List Accent 6" w:semiHidden="0" w:uiPriority="70" w:unhideWhenUsed="0"/>
+    <w:lsdException w:name="Colorful Shading Accent 6" w:semiHidden="0" w:uiPriority="71" w:unhideWhenUsed="0"/>
+    <w:lsdException w:name="Colorful List Accent 6" w:semiHidden="0" w:uiPriority="72" w:unhideWhenUsed="0"/>
+    <w:lsdException w:name="Colorful Grid Accent 6" w:semiHidden="0" w:uiPriority="73" w:unhideWhenUsed="0"/>
+    <w:lsdException w:name="Subtle Emphasis" w:semiHidden="0" w:uiPriority="19" w:unhideWhenUsed="0" w:qFormat="1"/>
+    <w:lsdException w:name="Intense Emphasis" w:semiHidden="0" w:uiPriority="21" w:unhideWhenUsed="0" w:qFormat="1"/>
+    <w:lsdException w:name="Subtle Reference" w:semiHidden="0" w:uiPriority="31" w:unhideWhenUsed="0" w:qFormat="1"/>
+    <w:lsdException w:name="Intense Reference" w:semiHidden="0" w:uiPriority="32" w:unhideWhenUsed="0" w:qFormat="1"/>
+    <w:lsdException w:name="Book Title" w:semiHidden="0" w:uiPriority="33" w:unhideWhenUsed="0" w:qFormat="1"/>
+    <w:lsdException w:name="Bibliography" w:uiPriority="37"/>
+    <w:lsdException w:name="TOC Heading" w:uiPriority="39" w:qFormat="1"/>
   </w:latentStyles>
   <w:style w:type="paragraph" w:default="1" w:styleId="Normal">
     <w:name w:val="Normal"/>
@@ -4670,7 +4900,7 @@
   <a:extraClrSchemeLst/>
   <a:extLst>
     <a:ext uri="{05A4C25C-085E-4340-85A3-A5531E510DB2}">
-      <thm15:themeFamily xmlns:thm15="http://schemas.microsoft.com/office/thememl/2012/main" name="Office Theme" id="{62F939B6-93AF-4DB8-9C6B-D6C7DFDC589F}" vid="{4A3C46E8-61CC-4603-A589-7422A47A8E4A}"/>
+      <thm15:themeFamily xmlns="" xmlns:thm15="http://schemas.microsoft.com/office/thememl/2012/main" name="Office Theme" id="{62F939B6-93AF-4DB8-9C6B-D6C7DFDC589F}" vid="{4A3C46E8-61CC-4603-A589-7422A47A8E4A}"/>
     </a:ext>
   </a:extLst>
 </a:theme>
@@ -4681,7 +4911,7 @@
 </file>
 
 <file path=customXml/itemProps1.xml><?xml version="1.0" encoding="utf-8"?>
-<ds:datastoreItem xmlns:ds="http://schemas.openxmlformats.org/officeDocument/2006/customXml" ds:itemID="{8A500A0A-2975-4D8C-9341-969A43D37847}">
+<ds:datastoreItem xmlns:ds="http://schemas.openxmlformats.org/officeDocument/2006/customXml" ds:itemID="{5E570B90-44A0-4164-A3A3-4F36F03AC4CA}">
   <ds:schemaRefs>
     <ds:schemaRef ds:uri="http://schemas.openxmlformats.org/officeDocument/2006/bibliography"/>
   </ds:schemaRefs>

</xml_diff>